<commit_message>
Finished intro and discussion of dissertation, made updated version of methods and results for Roger
</commit_message>
<xml_diff>
--- a/Dissertation Backup/Dissertation Introduction and Discussion.docx
+++ b/Dissertation Backup/Dissertation Introduction and Discussion.docx
@@ -5,6 +5,7 @@
     <w:p>
       <w:pPr>
         <w:pStyle w:val="TS"/>
+        <w:spacing w:line="480" w:lineRule="auto"/>
       </w:pPr>
       <w:r>
         <w:t>Dissertation Introduction and Discussion</w:t>
@@ -18,120 +19,452 @@
     <w:p>
       <w:pPr>
         <w:pStyle w:val="TS"/>
-      </w:pPr>
-    </w:p>
-    <w:p>
-      <w:pPr>
-        <w:pStyle w:val="TS"/>
+        <w:spacing w:line="480" w:lineRule="auto"/>
+      </w:pPr>
+      <w:r>
         <w:rPr>
           <w:b/>
           <w:bCs/>
         </w:rPr>
-      </w:pPr>
+        <w:t>Background</w:t>
+      </w:r>
       <w:r>
         <w:rPr>
           <w:b/>
           <w:bCs/>
         </w:rPr>
-        <w:t>Abstract</w:t>
-      </w:r>
-    </w:p>
-    <w:p>
-      <w:pPr>
-        <w:pStyle w:val="TS"/>
-        <w:rPr>
-          <w:b/>
-          <w:bCs/>
-        </w:rPr>
-      </w:pPr>
-    </w:p>
-    <w:p>
-      <w:pPr>
-        <w:pStyle w:val="TS"/>
-        <w:rPr>
-          <w:b/>
-          <w:bCs/>
-        </w:rPr>
-      </w:pPr>
-    </w:p>
-    <w:p>
-      <w:pPr>
-        <w:pStyle w:val="TS"/>
-      </w:pPr>
-    </w:p>
-    <w:p>
-      <w:pPr>
-        <w:pStyle w:val="TS"/>
-      </w:pPr>
-    </w:p>
-    <w:p>
-      <w:pPr>
-        <w:pStyle w:val="TS"/>
-      </w:pPr>
-      <w:r>
-        <w:rPr>
-          <w:b/>
-          <w:bCs/>
-        </w:rPr>
-        <w:t>Background</w:t>
-      </w:r>
-      <w:r>
-        <w:rPr>
-          <w:b/>
-          <w:bCs/>
-        </w:rPr>
         <w:t xml:space="preserve"> and Motivation</w:t>
       </w:r>
     </w:p>
     <w:p>
       <w:pPr>
         <w:pStyle w:val="TS"/>
-      </w:pPr>
-    </w:p>
-    <w:p>
-      <w:pPr>
-        <w:pStyle w:val="TS"/>
-        <w:numPr>
-          <w:ilvl w:val="0"/>
-          <w:numId w:val="3"/>
-        </w:numPr>
-      </w:pPr>
-      <w:r>
-        <w:t>Describe global change and conditions in estuaries.</w:t>
-      </w:r>
-    </w:p>
-    <w:p>
-      <w:pPr>
-        <w:pStyle w:val="TS"/>
-        <w:numPr>
-          <w:ilvl w:val="0"/>
-          <w:numId w:val="3"/>
-        </w:numPr>
-      </w:pPr>
-      <w:r>
-        <w:t xml:space="preserve">Describe previously documented responses of </w:t>
-      </w:r>
-      <w:r>
-        <w:rPr>
-          <w:i/>
-          <w:iCs/>
+        <w:spacing w:line="480" w:lineRule="auto"/>
+      </w:pPr>
+      <w:r>
+        <w:tab/>
+        <w:t>As modest steps are made towards limiting greenhouse gas emissions and we come closer to finding out if humanity will succeed in limiting global warming to the critical level of 1.5</w:t>
+      </w:r>
+      <w:r>
+        <w:rPr>
+          <w:rFonts w:cs="Times New Roman"/>
+        </w:rPr>
+        <w:t>°</w:t>
+      </w:r>
+      <w:r>
+        <w:t xml:space="preserve">C (IPCC, 2022), it becomes ever more important to gather the information we will need to adapt to the environmental changes that have already been set in motion. </w:t>
+      </w:r>
+      <w:r>
+        <w:t>Assess</w:t>
+      </w:r>
+      <w:r>
+        <w:t>ing</w:t>
+      </w:r>
+      <w:r>
+        <w:t xml:space="preserve"> species’ biological sensitivity is one piece of the puzzle </w:t>
+      </w:r>
+      <w:r>
+        <w:t>in the greater effort to conserve marine resources, ecosystems, and biodiversity.</w:t>
+      </w:r>
+      <w:r>
+        <w:t xml:space="preserve"> A challenge to quantifying biological sensitivity </w:t>
+      </w:r>
+      <w:r>
+        <w:t>is the potential for non-additive interactions between multiple stressors that can be experienced simultaneously in nature, which include warming, acidification, hypoxia, contaminants, food availability, fishing pressure, and noise</w:t>
+      </w:r>
+      <w:r>
+        <w:t xml:space="preserve"> (</w:t>
+      </w:r>
+      <w:r>
+        <w:t>Crain et al., 2008)</w:t>
+      </w:r>
+      <w:r>
+        <w:t xml:space="preserve">. </w:t>
+      </w:r>
+      <w:r>
+        <w:t xml:space="preserve">Multistressor studies of </w:t>
+      </w:r>
+      <w:r>
+        <w:t xml:space="preserve">biological </w:t>
+      </w:r>
+      <w:r>
+        <w:t>responses provide information that can help predict not only a species’ sensitivity but also its ability to acclimate or adapt</w:t>
+      </w:r>
+      <w:r>
+        <w:t xml:space="preserve"> (Foo and Byrne, 2016; Orr et al., 2020)</w:t>
+      </w:r>
+      <w:r>
+        <w:t xml:space="preserve"> and even, when steps are taken to bridge individuals to the population and ecosystem levels, the </w:t>
+      </w:r>
+      <w:r>
+        <w:t>secondary impacts on humans and other species</w:t>
+      </w:r>
+      <w:r>
+        <w:t xml:space="preserve">. </w:t>
+      </w:r>
+    </w:p>
+    <w:p>
+      <w:pPr>
+        <w:pStyle w:val="TS"/>
+        <w:spacing w:line="480" w:lineRule="auto"/>
+      </w:pPr>
+      <w:r>
+        <w:tab/>
+      </w:r>
+      <w:r>
+        <w:t>Ocean warming, acidification, and deoxygenation are concurrently affecting the coastal waters of the Northeast United States (</w:t>
+      </w:r>
+      <w:r>
+        <w:t>Wallace et al., 2014;</w:t>
+      </w:r>
+      <w:r>
+        <w:t xml:space="preserve"> Gledhill et al., 2015;</w:t>
+      </w:r>
+      <w:r>
+        <w:t xml:space="preserve"> </w:t>
+      </w:r>
+      <w:r>
+        <w:t>Saba et al., 2016</w:t>
+      </w:r>
+      <w:r>
+        <w:t>; Breitburg et al., 2018)</w:t>
+      </w:r>
+      <w:r>
+        <w:t xml:space="preserve">. </w:t>
+      </w:r>
+      <w:r>
+        <w:t>The global climate is warming because greenhouse gases from anthropogenic emissions are accumulating and increasingly trapping heat from solar radiation near the Earth’s surface (IPCC, 2022). The oceans take up heat from the atmosphere, resulting in gradually rising temperatures in addition to increasing frequency of marine heatwaves (Scannell et al., 2016). Ocean acidification is the gradual decline in ocean pH as carbon dioxide (CO</w:t>
+      </w:r>
+      <w:r>
+        <w:rPr>
+          <w:vertAlign w:val="subscript"/>
+        </w:rPr>
+        <w:t>2</w:t>
+      </w:r>
+      <w:r>
+        <w:t xml:space="preserve">) from the atmosphere dissolves into seawater and changes ocean chemistry (Feely et al., 2004; </w:t>
+      </w:r>
+      <w:r>
+        <w:lastRenderedPageBreak/>
+        <w:t xml:space="preserve">Doney et al., 2009). </w:t>
+      </w:r>
+      <w:r>
+        <w:t>While anthropogenic CO</w:t>
+      </w:r>
+      <w:r>
+        <w:rPr>
+          <w:vertAlign w:val="subscript"/>
+        </w:rPr>
+        <w:t>2</w:t>
+      </w:r>
+      <w:r>
+        <w:t xml:space="preserve"> emissions are driving global trends, community respiration in shallow coastal waters and estuaries leads to coastal acidification, more extreme high CO</w:t>
+      </w:r>
+      <w:r>
+        <w:rPr>
+          <w:vertAlign w:val="subscript"/>
+        </w:rPr>
+        <w:t>2</w:t>
+      </w:r>
+      <w:r>
+        <w:t xml:space="preserve"> levels that fluctuate on diel to seasonal time scales (Cai et al., 2011). This results from a combination of natural stratification and upwelling patterns, freshwater input, and densely aggregated marine life in shallower waters relative to the open </w:t>
+      </w:r>
+      <w:proofErr w:type="gramStart"/>
+      <w:r>
+        <w:t>ocean, but</w:t>
+      </w:r>
+      <w:proofErr w:type="gramEnd"/>
+      <w:r>
+        <w:t xml:space="preserve"> is also caused by eutrophication from high nutrient inputs by humans (Cai et al., 2021). </w:t>
+      </w:r>
+    </w:p>
+    <w:p>
+      <w:pPr>
+        <w:pStyle w:val="TS"/>
+        <w:spacing w:line="480" w:lineRule="auto"/>
+      </w:pPr>
+      <w:r>
+        <w:tab/>
+      </w:r>
+      <w:r>
+        <w:t>Reduced levels of dissolved oxygen (DO) occur in combination with both warming and acidification. Warmer water can hold less DO and hence global warming is thought to be the primary cause of ocean deoxygenation worldwide (</w:t>
+      </w:r>
+      <w:r>
+        <w:t xml:space="preserve">Diaz and Rosenberg, 2008; </w:t>
+      </w:r>
+      <w:r>
+        <w:t>Breitburg et al., 2018). Climate change is also causing increased precipitation in many regions, and the freshwater input along with nutrient pollution causes eutrophication. During the day, algal blooms caused by the excess nutrients can take up CO</w:t>
+      </w:r>
+      <w:r>
+        <w:rPr>
+          <w:vertAlign w:val="subscript"/>
+        </w:rPr>
+        <w:t>2</w:t>
+      </w:r>
+      <w:r>
+        <w:t xml:space="preserve"> and release oxygen but at night or in shaded subsurface waters, respiration overtakes photosynthesis and depletes oxygen – particularly when stratification, which is also intensified by climate change, traps layers of water from oxygen at the surface</w:t>
+      </w:r>
+      <w:r>
+        <w:t xml:space="preserve"> (Breitburg et al., 2018). </w:t>
+      </w:r>
+    </w:p>
+    <w:p>
+      <w:pPr>
+        <w:pStyle w:val="TS"/>
+        <w:spacing w:line="480" w:lineRule="auto"/>
+      </w:pPr>
+      <w:r>
+        <w:tab/>
+      </w:r>
+      <w:r>
+        <w:t>Warming and hypoxia have well-studied, straightforward effects on fishes. Rates of physiological processes depend directly on temperature and fishes have ranges of temperatures between which they can function at optimal capacity as well as upper and lower thermal limits beyond which they cannot survive for long (P</w:t>
+      </w:r>
+      <w:r>
+        <w:rPr>
+          <w:rFonts w:cs="Times New Roman"/>
+        </w:rPr>
+        <w:t>ö</w:t>
+      </w:r>
+      <w:r>
+        <w:t>rtner, 2010). Oxygen is required for conversion</w:t>
+      </w:r>
+      <w:r>
+        <w:t xml:space="preserve"> </w:t>
+      </w:r>
+      <w:r>
+        <w:t>of stored energy for activity, homeostasis, and growth</w:t>
+      </w:r>
+      <w:r>
+        <w:t xml:space="preserve">, and hypoxia occurs when the supply of oxygen in the water is exceeded by organismal or community demand (Diaz and </w:t>
+      </w:r>
+      <w:r>
+        <w:t>Breitbu</w:t>
+      </w:r>
+      <w:r>
+        <w:t>rg, 2009)</w:t>
+      </w:r>
+      <w:r>
+        <w:t>.</w:t>
+      </w:r>
+      <w:r>
+        <w:t xml:space="preserve"> </w:t>
+      </w:r>
+      <w:r>
+        <w:t xml:space="preserve">Hypoxia elicits temporary metabolic suppression to reduce oxygen demand, increased </w:t>
+      </w:r>
+      <w:proofErr w:type="gramStart"/>
+      <w:r>
+        <w:t>ventilation</w:t>
+      </w:r>
+      <w:proofErr w:type="gramEnd"/>
+      <w:r>
+        <w:t xml:space="preserve"> and heart rate to maximize oxygen uptake, and swimming to search for more </w:t>
+      </w:r>
+      <w:r>
+        <w:lastRenderedPageBreak/>
+        <w:t xml:space="preserve">oxygenated water. Larvae are generally the most sensitive stage, with oxygen demand very low in embryos and </w:t>
+      </w:r>
+      <w:r>
+        <w:t>coping mechanisms better developed in juveniles and adults (Rombough, 1988).</w:t>
+      </w:r>
+    </w:p>
+    <w:p>
+      <w:pPr>
+        <w:pStyle w:val="TS"/>
+        <w:spacing w:line="480" w:lineRule="auto"/>
+      </w:pPr>
+      <w:r>
+        <w:tab/>
+        <w:t xml:space="preserve">Ocean acidification, however, has only been studied recently, with the number of studies rapidly increasing in the past 20 years and no widely applicable pattern of negatively or positively affecting fish (Heuer and Grosell, 2014; Clements et al., 2022). </w:t>
+      </w:r>
+      <w:r>
+        <w:t>High CO</w:t>
+      </w:r>
+      <w:r>
+        <w:rPr>
+          <w:vertAlign w:val="subscript"/>
+        </w:rPr>
+        <w:t>2</w:t>
+      </w:r>
+      <w:r>
+        <w:t xml:space="preserve"> reduces blood pH, and fish can remove CO</w:t>
+      </w:r>
+      <w:r>
+        <w:rPr>
+          <w:vertAlign w:val="subscript"/>
+        </w:rPr>
+        <w:t>2</w:t>
+      </w:r>
+      <w:r>
+        <w:t xml:space="preserve"> from their blood to regulate internal pH by increasing ventilation </w:t>
+      </w:r>
+      <w:proofErr w:type="gramStart"/>
+      <w:r>
+        <w:t>as long as</w:t>
+      </w:r>
+      <w:proofErr w:type="gramEnd"/>
+      <w:r>
+        <w:t xml:space="preserve"> external partial pressure of CO</w:t>
+      </w:r>
+      <w:r>
+        <w:rPr>
+          <w:vertAlign w:val="subscript"/>
+        </w:rPr>
+        <w:t>2</w:t>
+      </w:r>
+      <w:r>
+        <w:t xml:space="preserve"> (pCO</w:t>
+      </w:r>
+      <w:r>
+        <w:rPr>
+          <w:vertAlign w:val="subscript"/>
+        </w:rPr>
+        <w:t>2</w:t>
+      </w:r>
+      <w:r>
+        <w:t xml:space="preserve">) does not exceed internal. Fish can rapidly correct small changes to internal </w:t>
+      </w:r>
+      <w:r>
+        <w:t>pH with buffers in the blood and use active and passive transport in the gill and kidney cells to remove hydrogen ions and increase pH (Deigweiher et al., 2008; Brauner et al., 2019).</w:t>
+      </w:r>
+      <w:r>
+        <w:t xml:space="preserve"> What is less well-</w:t>
+      </w:r>
+      <w:r>
+        <w:t>understood</w:t>
+      </w:r>
+      <w:r>
+        <w:t xml:space="preserve"> in fishes is how the energetic and biochemical costs of acid-base regulation impact traits that relate to fitness and population status, such as growth, survival, </w:t>
+      </w:r>
+      <w:r>
+        <w:t xml:space="preserve">behavior, </w:t>
+      </w:r>
+      <w:r>
+        <w:t xml:space="preserve">and reproduction. </w:t>
+      </w:r>
+      <w:r>
+        <w:t xml:space="preserve">This is a research priority for anticipating acidification impacts on fished populations and ecosystem health. </w:t>
+      </w:r>
+    </w:p>
+    <w:p>
+      <w:pPr>
+        <w:pStyle w:val="TS"/>
+        <w:spacing w:line="480" w:lineRule="auto"/>
+      </w:pPr>
+      <w:r>
+        <w:tab/>
+        <w:t xml:space="preserve">The Atlantic silverside, </w:t>
+      </w:r>
+      <w:r>
+        <w:rPr>
+          <w:i/>
+          <w:iCs/>
+        </w:rPr>
+        <w:t>Menidia menidia</w:t>
+      </w:r>
+      <w:r>
+        <w:t>, is an ecologically important forage fish that</w:t>
+      </w:r>
+      <w:r>
+        <w:t xml:space="preserve"> has frequently been used as a model species to study impacts of environmental stressors (</w:t>
+      </w:r>
+      <w:r>
+        <w:rPr>
+          <w:rFonts w:cs="Times New Roman"/>
+          <w:szCs w:val="24"/>
+        </w:rPr>
+        <w:t>Bengtson et al., 1987; Schultz et al., 1998; Dixon et al., 2017; Baumann et al., 2018</w:t>
+      </w:r>
+      <w:r>
+        <w:rPr>
+          <w:rFonts w:cs="Times New Roman"/>
+          <w:szCs w:val="24"/>
+        </w:rPr>
+        <w:t xml:space="preserve">). Its annual life cycle, small size, and nearshore abundance make it an ideal species for laboratory experiments (Middaugh et al., 1987). </w:t>
+      </w:r>
+      <w:r>
+        <w:rPr>
+          <w:rFonts w:cs="Times New Roman"/>
+          <w:i/>
+          <w:iCs/>
+          <w:szCs w:val="24"/>
         </w:rPr>
         <w:t>M. menidia</w:t>
       </w:r>
       <w:r>
-        <w:t xml:space="preserve"> and other species a little bit (at least with examples relevant to what we measured).</w:t>
-      </w:r>
-    </w:p>
-    <w:p>
-      <w:pPr>
-        <w:pStyle w:val="TS"/>
-        <w:numPr>
-          <w:ilvl w:val="0"/>
-          <w:numId w:val="3"/>
-        </w:numPr>
-      </w:pPr>
-      <w:r>
-        <w:t xml:space="preserve">Ecological importance of </w:t>
+        <w:t xml:space="preserve"> lives in the coastal and estuarine waters of eastern North America</w:t>
+      </w:r>
+      <w:r>
+        <w:t>, including in Long Island Sound, NY, USA, and the smaller bays and estuaries attached to it</w:t>
+      </w:r>
+      <w:r>
+        <w:t>.</w:t>
+      </w:r>
+      <w:r>
+        <w:t xml:space="preserve"> Long Island Sound is located within one of the most rapidly warming regions of the global oceans and </w:t>
+      </w:r>
+      <w:r>
+        <w:t>near densely populated urban areas</w:t>
+      </w:r>
+      <w:r>
+        <w:t>, but</w:t>
+      </w:r>
+      <w:r>
+        <w:t xml:space="preserve"> the coastal waters have improved in water quality over the last few decades, with nutrient input and hypoxic extent steadily decreasing (Gledhill et al., 2015; Whitney and Vlahos, 2021).</w:t>
+      </w:r>
+      <w:r>
+        <w:t xml:space="preserve"> </w:t>
+      </w:r>
+      <w:r>
+        <w:t xml:space="preserve">The </w:t>
+      </w:r>
+      <w:r>
+        <w:t xml:space="preserve">smaller more enclosed bays where </w:t>
+      </w:r>
+      <w:r>
+        <w:rPr>
+          <w:i/>
+          <w:iCs/>
+        </w:rPr>
+        <w:t xml:space="preserve">M. </w:t>
+      </w:r>
+      <w:r>
+        <w:rPr>
+          <w:i/>
+          <w:iCs/>
+        </w:rPr>
+        <w:lastRenderedPageBreak/>
+        <w:t>menidia</w:t>
+      </w:r>
+      <w:r>
+        <w:t xml:space="preserve"> spawn have more extreme conditions,</w:t>
+      </w:r>
+      <w:r>
+        <w:t xml:space="preserve"> and the spawning season from April to early July results in larvae experiencing some of the most severe fluctuations </w:t>
+      </w:r>
+      <w:r>
+        <w:t>in temperature, DO, and pCO</w:t>
+      </w:r>
+      <w:r>
+        <w:rPr>
+          <w:vertAlign w:val="subscript"/>
+        </w:rPr>
+        <w:t>2</w:t>
+      </w:r>
+      <w:r>
+        <w:t xml:space="preserve"> (Murray et al., 2014; Baumann et al., 2015). </w:t>
+      </w:r>
+    </w:p>
+    <w:p>
+      <w:pPr>
+        <w:pStyle w:val="TS"/>
+        <w:spacing w:line="480" w:lineRule="auto"/>
+      </w:pPr>
+      <w:r>
+        <w:tab/>
+      </w:r>
+      <w:r>
+        <w:t xml:space="preserve">Experiments </w:t>
       </w:r>
       <w:r>
         <w:rPr>
@@ -141,51 +474,275 @@
         <w:t>M. menidia</w:t>
       </w:r>
       <w:r>
-        <w:t xml:space="preserve"> and its use as a model species. </w:t>
-      </w:r>
-    </w:p>
-    <w:p>
-      <w:pPr>
-        <w:pStyle w:val="TS"/>
-        <w:numPr>
-          <w:ilvl w:val="0"/>
-          <w:numId w:val="3"/>
-        </w:numPr>
-      </w:pPr>
-      <w:r>
-        <w:t xml:space="preserve">Explain the need to look at physiological mechanisms and bridge between levels of biological organization, or use models to look at whole life cycle and make more of experiments. Cite big picture type papers that talk about what is needed in this field. </w:t>
-      </w:r>
-    </w:p>
-    <w:p>
-      <w:pPr>
-        <w:pStyle w:val="TS"/>
-        <w:numPr>
-          <w:ilvl w:val="0"/>
-          <w:numId w:val="3"/>
-        </w:numPr>
-      </w:pPr>
-      <w:r>
-        <w:t>Maybe get a little into the possible physiological responses to each stressor.</w:t>
-      </w:r>
-    </w:p>
-    <w:p>
-      <w:pPr>
-        <w:pStyle w:val="TS"/>
-      </w:pPr>
-    </w:p>
-    <w:p>
-      <w:pPr>
-        <w:pStyle w:val="TS"/>
-      </w:pPr>
-    </w:p>
-    <w:p>
-      <w:pPr>
-        <w:pStyle w:val="TS"/>
-      </w:pPr>
-    </w:p>
-    <w:p>
-      <w:pPr>
-        <w:pStyle w:val="TS"/>
+        <w:t xml:space="preserve"> offspring reared in different levels of pCO</w:t>
+      </w:r>
+      <w:r>
+        <w:rPr>
+          <w:vertAlign w:val="subscript"/>
+        </w:rPr>
+        <w:t>2</w:t>
+      </w:r>
+      <w:r>
+        <w:t xml:space="preserve"> found reduced early life growth and survival more in the earliest and latest times in the spawning season, potentially due to transgenerational effects based on the conditions wild parents experienced (Murray et al., 2014; Baumann et al., 2018). </w:t>
+      </w:r>
+      <w:r>
+        <w:rPr>
+          <w:i/>
+          <w:iCs/>
+        </w:rPr>
+        <w:t>M. menidia</w:t>
+      </w:r>
+      <w:r>
+        <w:t xml:space="preserve"> has remarkably high natural variability in sensitivity to acidification</w:t>
+      </w:r>
+      <w:r>
+        <w:t>, though. W</w:t>
+      </w:r>
+      <w:r>
+        <w:t>hen pCO</w:t>
+      </w:r>
+      <w:r>
+        <w:rPr>
+          <w:vertAlign w:val="subscript"/>
+        </w:rPr>
+        <w:t>2</w:t>
+      </w:r>
+      <w:r>
+        <w:t xml:space="preserve"> and temperature treatments were combined to test for interactive effects, pCO</w:t>
+      </w:r>
+      <w:r>
+        <w:rPr>
+          <w:vertAlign w:val="subscript"/>
+        </w:rPr>
+        <w:t>2</w:t>
+      </w:r>
+      <w:r>
+        <w:t xml:space="preserve"> had no effect on larval growth and survival and few interacting effects with temperature on hatch length</w:t>
+      </w:r>
+      <w:r>
+        <w:t xml:space="preserve"> and survival</w:t>
+      </w:r>
+      <w:r>
+        <w:t xml:space="preserve"> (Murray et al., 2018). </w:t>
+      </w:r>
+      <w:r>
+        <w:t>Similarly, in an experiment crossing pCO</w:t>
+      </w:r>
+      <w:r>
+        <w:rPr>
+          <w:vertAlign w:val="subscript"/>
+        </w:rPr>
+        <w:t>2</w:t>
+      </w:r>
+      <w:r>
+        <w:t xml:space="preserve"> and DO treatments, </w:t>
+      </w:r>
+      <w:r>
+        <w:t xml:space="preserve">high </w:t>
+      </w:r>
+      <w:r>
+        <w:t>pCO</w:t>
+      </w:r>
+      <w:r>
+        <w:rPr>
+          <w:vertAlign w:val="subscript"/>
+        </w:rPr>
+        <w:t>2</w:t>
+      </w:r>
+      <w:r>
+        <w:t xml:space="preserve"> had no </w:t>
+      </w:r>
+      <w:r>
+        <w:t>isolated</w:t>
+      </w:r>
+      <w:r>
+        <w:t xml:space="preserve"> effect on early life response variables but</w:t>
+      </w:r>
+      <w:r>
+        <w:t xml:space="preserve"> synergistically</w:t>
+      </w:r>
+      <w:r>
+        <w:t xml:space="preserve"> interacted with DO to </w:t>
+      </w:r>
+      <w:r>
+        <w:t>reduce hatch survival at 3 mg L</w:t>
+      </w:r>
+      <w:r>
+        <w:rPr>
+          <w:vertAlign w:val="superscript"/>
+        </w:rPr>
+        <w:t>-1</w:t>
+      </w:r>
+      <w:r>
+        <w:t xml:space="preserve"> DO (Cross et al., 2019). In contrast, </w:t>
+      </w:r>
+      <w:r>
+        <w:rPr>
+          <w:i/>
+          <w:iCs/>
+        </w:rPr>
+        <w:t>M. menidia</w:t>
+      </w:r>
+      <w:r>
+        <w:t xml:space="preserve"> in another pCO</w:t>
+      </w:r>
+      <w:r>
+        <w:rPr>
+          <w:vertAlign w:val="subscript"/>
+        </w:rPr>
+        <w:t>2</w:t>
+      </w:r>
+      <w:r>
+        <w:t xml:space="preserve"> </w:t>
+      </w:r>
+      <w:r>
+        <w:rPr>
+          <w:rFonts w:cs="Times New Roman"/>
+        </w:rPr>
+        <w:t>×</w:t>
+      </w:r>
+      <w:r>
+        <w:t xml:space="preserve"> DO experiment had significantly reduced post-hatch survival under high pCO</w:t>
+      </w:r>
+      <w:r>
+        <w:rPr>
+          <w:vertAlign w:val="subscript"/>
+        </w:rPr>
+        <w:t>2</w:t>
+      </w:r>
+      <w:r>
+        <w:t xml:space="preserve"> (Morrell and Gobler, 2020). Implementing diel cycling of these variables to imitate natural fluctuations has either improved (Cross et al., 2019) or exacerbated the impacts (Morrell and Gobler, 2020). </w:t>
+      </w:r>
+      <w:r>
+        <w:t>Another response that has previously been quantified is reproduction, with high CO</w:t>
+      </w:r>
+      <w:r>
+        <w:rPr>
+          <w:vertAlign w:val="subscript"/>
+        </w:rPr>
+        <w:t>2</w:t>
+      </w:r>
+      <w:r>
+        <w:t xml:space="preserve"> significantly reducing fecundity at 24</w:t>
+      </w:r>
+      <w:r>
+        <w:rPr>
+          <w:rFonts w:cs="Times New Roman"/>
+        </w:rPr>
+        <w:t>°</w:t>
+      </w:r>
+      <w:r>
+        <w:t>C but slightly increasing it at 17</w:t>
+      </w:r>
+      <w:r>
+        <w:rPr>
+          <w:rFonts w:cs="Times New Roman"/>
+        </w:rPr>
+        <w:t>°</w:t>
+      </w:r>
+      <w:r>
+        <w:t xml:space="preserve">C (Concannon et al., 2021). </w:t>
+      </w:r>
+    </w:p>
+    <w:p>
+      <w:pPr>
+        <w:pStyle w:val="TS"/>
+        <w:spacing w:line="480" w:lineRule="auto"/>
+      </w:pPr>
+      <w:r>
+        <w:tab/>
+      </w:r>
+      <w:r>
+        <w:t xml:space="preserve">High natural variability in sensitivity to three co-occurring stressors doesn’t paint a particularly clear picture for predicting broader consequences of </w:t>
+      </w:r>
+      <w:r>
+        <w:rPr>
+          <w:i/>
+          <w:iCs/>
+        </w:rPr>
+        <w:t>M. menidia</w:t>
+      </w:r>
+      <w:r>
+        <w:t xml:space="preserve"> </w:t>
+      </w:r>
+      <w:proofErr w:type="gramStart"/>
+      <w:r>
+        <w:t>responses, but</w:t>
+      </w:r>
+      <w:proofErr w:type="gramEnd"/>
+      <w:r>
+        <w:t xml:space="preserve"> studying the underlying physiological and energetic mechanisms can enhance previous results. Mechanisms of response are important for understanding the capacity for acclimation because some changes in physiology across different levels of a stressor lead other observable responses </w:t>
+      </w:r>
+      <w:r>
+        <w:lastRenderedPageBreak/>
+        <w:t xml:space="preserve">unchanged in a process called phenotypic buffering (Sunday et al., 2014). In this way a lack of effects in experiments do not necessarily mean there are no energetic costs or tradeoffs that may affect fitness and population growth. Quantifying the mechanisms responsible for significant changes that have been observed can improve understanding of </w:t>
+      </w:r>
+      <w:r>
+        <w:t>ways in which stressors interact, for example the Bohr and Root effects in which low blood pH may increase hypoxia-sensitivity by reducing hemoglobin-oxygen binding affinity and capacity, respectively (Brauner and Randall, 1996; Wells, 2009).</w:t>
+      </w:r>
+      <w:r>
+        <w:t xml:space="preserve"> </w:t>
+      </w:r>
+      <w:r>
+        <w:t xml:space="preserve">Establishing mechanisms of response throughout the life cycle can also help </w:t>
+      </w:r>
+      <w:r>
+        <w:t>connect individual responses to population-level consequences (Nisbet et al., 2000</w:t>
+      </w:r>
+      <w:r>
+        <w:t xml:space="preserve">; </w:t>
+      </w:r>
+      <w:r>
+        <w:t>National Research Council, 2005; Watson et al., 2020</w:t>
+      </w:r>
+      <w:r>
+        <w:t>)</w:t>
+      </w:r>
+      <w:r>
+        <w:t xml:space="preserve">. </w:t>
+      </w:r>
+      <w:r>
+        <w:t xml:space="preserve">Characterizing the full </w:t>
+      </w:r>
+      <w:r>
+        <w:t>distribution</w:t>
+      </w:r>
+      <w:r>
+        <w:t xml:space="preserve"> of responses to global change stressors through multiple replicated studies</w:t>
+      </w:r>
+      <w:r>
+        <w:t xml:space="preserve"> can reveal whether a great enough proportion of a given species is substantially impacted enough to affect population size and, subsequently, the species that consume or are preyed upon by that species (Wittman and P</w:t>
+      </w:r>
+      <w:r>
+        <w:rPr>
+          <w:rFonts w:cs="Times New Roman"/>
+        </w:rPr>
+        <w:t>ö</w:t>
+      </w:r>
+      <w:r>
+        <w:t xml:space="preserve">rtner, 2013; Baumann et al., 2019). This dissertation addresses these needs by quantifying mechanistic responses of </w:t>
+      </w:r>
+      <w:r>
+        <w:rPr>
+          <w:i/>
+          <w:iCs/>
+        </w:rPr>
+        <w:t>M. menidia</w:t>
+      </w:r>
+      <w:r>
+        <w:t xml:space="preserve"> to acidification, temperature, and hypoxia and modeling the energetic processes responsible for whole-organism hypoxia effects. </w:t>
+      </w:r>
+    </w:p>
+    <w:p>
+      <w:pPr>
+        <w:pStyle w:val="TS"/>
+        <w:spacing w:line="480" w:lineRule="auto"/>
+      </w:pPr>
+    </w:p>
+    <w:p>
+      <w:pPr>
+        <w:pStyle w:val="TS"/>
+        <w:spacing w:line="480" w:lineRule="auto"/>
       </w:pPr>
       <w:r>
         <w:rPr>
@@ -202,19 +759,56 @@
           <w:ilvl w:val="0"/>
           <w:numId w:val="1"/>
         </w:numPr>
-      </w:pPr>
-      <w:r>
-        <w:t xml:space="preserve">Quantify metabolic effects of three stressors in ELS with factorial combinations of stressors and </w:t>
-      </w:r>
-      <w:proofErr w:type="spellStart"/>
-      <w:r>
-        <w:t>microrespirometry</w:t>
-      </w:r>
-      <w:proofErr w:type="spellEnd"/>
-    </w:p>
-    <w:p>
-      <w:pPr>
-        <w:pStyle w:val="TS"/>
+        <w:spacing w:line="480" w:lineRule="auto"/>
+      </w:pPr>
+      <w:r>
+        <w:t xml:space="preserve">Chapter 1 quantifies the </w:t>
+      </w:r>
+      <w:r>
+        <w:t xml:space="preserve">routine metabolic rates of </w:t>
+      </w:r>
+      <w:r>
+        <w:rPr>
+          <w:i/>
+          <w:iCs/>
+        </w:rPr>
+        <w:t>M. menidia</w:t>
+      </w:r>
+      <w:r>
+        <w:t xml:space="preserve"> embryos and larvae reared in factorial combinations of pCO</w:t>
+      </w:r>
+      <w:r>
+        <w:rPr>
+          <w:vertAlign w:val="subscript"/>
+        </w:rPr>
+        <w:t>2</w:t>
+      </w:r>
+      <w:r>
+        <w:t xml:space="preserve"> and temperature, and pCO</w:t>
+      </w:r>
+      <w:r>
+        <w:rPr>
+          <w:vertAlign w:val="subscript"/>
+        </w:rPr>
+        <w:t>2</w:t>
+      </w:r>
+      <w:r>
+        <w:t xml:space="preserve"> and oxygen. This work was driven by previously observed declines in growth and survival under high pCO</w:t>
+      </w:r>
+      <w:r>
+        <w:rPr>
+          <w:vertAlign w:val="subscript"/>
+        </w:rPr>
+        <w:t>2</w:t>
+      </w:r>
+      <w:r>
+        <w:t xml:space="preserve">, and the desire to understand the physiological mechanisms responsible as well as how these may vary across temperature and DO levels periodically experienced in the early life environment of this species. </w:t>
+      </w:r>
+    </w:p>
+    <w:p>
+      <w:pPr>
+        <w:pStyle w:val="TS"/>
+        <w:spacing w:line="480" w:lineRule="auto"/>
       </w:pPr>
     </w:p>
     <w:p>
@@ -224,14 +818,64 @@
           <w:ilvl w:val="0"/>
           <w:numId w:val="1"/>
         </w:numPr>
-      </w:pPr>
-      <w:r>
-        <w:t>Refine understanding of metabolic effects by applying acute hypoxia and measuring critical oxygen level</w:t>
+        <w:spacing w:line="480" w:lineRule="auto"/>
+      </w:pPr>
+      <w:r>
+        <w:t xml:space="preserve">Chapter 2 characterizes the relationship between ambient oxygen and routine metabolism in </w:t>
+      </w:r>
+      <w:r>
+        <w:rPr>
+          <w:i/>
+          <w:iCs/>
+        </w:rPr>
+        <w:t>M. menidia</w:t>
+      </w:r>
+      <w:r>
+        <w:t xml:space="preserve"> embryos and larvae</w:t>
+      </w:r>
+      <w:r>
+        <w:t>, and how that relationship is impacted by high pCO</w:t>
+      </w:r>
+      <w:r>
+        <w:rPr>
+          <w:vertAlign w:val="subscript"/>
+        </w:rPr>
+        <w:t>2</w:t>
+      </w:r>
+      <w:r>
+        <w:t>. The objective was to refine understanding of metabolic interactions between DO and pCO</w:t>
+      </w:r>
+      <w:r>
+        <w:rPr>
+          <w:vertAlign w:val="subscript"/>
+        </w:rPr>
+        <w:t>2</w:t>
+      </w:r>
+      <w:r>
+        <w:t xml:space="preserve"> observed in Chapter 1. To build on previous work, we conducted microrespirometry on offspring reared in the same target pCO</w:t>
+      </w:r>
+      <w:r>
+        <w:rPr>
+          <w:vertAlign w:val="subscript"/>
+        </w:rPr>
+        <w:t>2</w:t>
+      </w:r>
+      <w:r>
+        <w:t xml:space="preserve"> levels from Chapter 1, but in these </w:t>
+      </w:r>
+      <w:proofErr w:type="gramStart"/>
+      <w:r>
+        <w:t>trials</w:t>
+      </w:r>
+      <w:proofErr w:type="gramEnd"/>
+      <w:r>
+        <w:t xml:space="preserve"> we let the fish deplete oxygen fully to observe how oxygen consumption patterns change under acute hypoxia. </w:t>
       </w:r>
     </w:p>
     <w:p>
       <w:pPr>
         <w:pStyle w:val="ListParagraph"/>
+        <w:spacing w:line="480" w:lineRule="auto"/>
       </w:pPr>
     </w:p>
     <w:p>
@@ -241,14 +885,47 @@
           <w:ilvl w:val="0"/>
           <w:numId w:val="1"/>
         </w:numPr>
-      </w:pPr>
-      <w:r>
-        <w:t>Quantify temperature-dependent cellular mechanisms of acidification response in ELS by staining ionocytes</w:t>
+        <w:spacing w:line="480" w:lineRule="auto"/>
+      </w:pPr>
+      <w:r>
+        <w:t xml:space="preserve">In Chapter 3 we aimed to quantify a </w:t>
+      </w:r>
+      <w:r>
+        <w:t xml:space="preserve">site </w:t>
+      </w:r>
+      <w:r>
+        <w:t>of acid-base balance in fishes, the ionocytes, and how the density of these cells varies with temperature, pCO</w:t>
+      </w:r>
+      <w:r>
+        <w:rPr>
+          <w:vertAlign w:val="subscript"/>
+        </w:rPr>
+        <w:t>2</w:t>
+      </w:r>
+      <w:r>
+        <w:t>, and age</w:t>
+      </w:r>
+      <w:r>
+        <w:t xml:space="preserve"> in </w:t>
+      </w:r>
+      <w:r>
+        <w:rPr>
+          <w:i/>
+          <w:iCs/>
+        </w:rPr>
+        <w:t>M. menidia</w:t>
+      </w:r>
+      <w:r>
+        <w:t xml:space="preserve">. We stained and counted the number of ionocytes per unit of skin surface area in embryos, newly hatched larvae, and mature larvae. This chapter </w:t>
+      </w:r>
+      <w:r>
+        <w:t xml:space="preserve">sought to elucidate a cellular mechanism underlying other responses to acidification and the role developmental stage, which is influenced by temperature, plays in ionoregulatory capacity. </w:t>
       </w:r>
     </w:p>
     <w:p>
       <w:pPr>
         <w:pStyle w:val="ListParagraph"/>
+        <w:spacing w:line="480" w:lineRule="auto"/>
       </w:pPr>
     </w:p>
     <w:p>
@@ -258,48 +935,1017 @@
           <w:ilvl w:val="0"/>
           <w:numId w:val="1"/>
         </w:numPr>
-      </w:pPr>
-      <w:r>
-        <w:t xml:space="preserve">Use hypoxia as a case study in enhancing utility and understanding of experimental effects by identifying energetic mechanisms using a model that can ultimately connect physiology and life history to populations. </w:t>
-      </w:r>
-    </w:p>
-    <w:p>
-      <w:pPr>
-        <w:pStyle w:val="TS"/>
-      </w:pPr>
-    </w:p>
-    <w:p>
-      <w:pPr>
-        <w:pStyle w:val="TS"/>
-      </w:pPr>
-    </w:p>
-    <w:p>
-      <w:pPr>
-        <w:pStyle w:val="TS"/>
-      </w:pPr>
-    </w:p>
-    <w:p>
-      <w:pPr>
-        <w:pStyle w:val="TS"/>
-      </w:pPr>
-      <w:r>
+        <w:spacing w:line="480" w:lineRule="auto"/>
+      </w:pPr>
+      <w:r>
+        <w:t>Chapter 4 u</w:t>
+      </w:r>
+      <w:r>
+        <w:t>se</w:t>
+      </w:r>
+      <w:r>
+        <w:t>d</w:t>
+      </w:r>
+      <w:r>
+        <w:t xml:space="preserve"> hypoxia as a case study in enhancing utility and understanding of experimental effects by identifying </w:t>
+      </w:r>
+      <w:r>
+        <w:t xml:space="preserve">the </w:t>
+      </w:r>
+      <w:r>
+        <w:t xml:space="preserve">energetic mechanisms </w:t>
+      </w:r>
+      <w:r>
+        <w:t xml:space="preserve">responsible for impacts in </w:t>
+      </w:r>
+      <w:r>
+        <w:rPr>
+          <w:i/>
+          <w:iCs/>
+        </w:rPr>
+        <w:t>M. menidia</w:t>
+      </w:r>
+      <w:r>
+        <w:t xml:space="preserve"> early life stages. U</w:t>
+      </w:r>
+      <w:r>
+        <w:t xml:space="preserve">sing </w:t>
+      </w:r>
+      <w:r>
+        <w:t>Dynamic Energy Budget (DEB) theory, which</w:t>
+      </w:r>
+      <w:r>
+        <w:t xml:space="preserve"> can ultimately connect physiology and life history to populations</w:t>
+      </w:r>
+      <w:r>
+        <w:t xml:space="preserve">, we applied oxygen-based correction factors to energetic parameters and evaluated which parameters best accounted for differences in three variables due to hypoxia: total length over time, time to hatching, and survival rates. </w:t>
+      </w:r>
+    </w:p>
+    <w:p>
+      <w:pPr>
+        <w:pStyle w:val="TS"/>
+        <w:spacing w:line="480" w:lineRule="auto"/>
         <w:rPr>
           <w:b/>
           <w:bCs/>
         </w:rPr>
-        <w:t>Conclusions</w:t>
-      </w:r>
+      </w:pPr>
+    </w:p>
+    <w:p>
+      <w:pPr>
+        <w:pStyle w:val="TS"/>
+        <w:spacing w:line="480" w:lineRule="auto"/>
+      </w:pPr>
       <w:r>
         <w:rPr>
           <w:b/>
           <w:bCs/>
         </w:rPr>
+        <w:t>References</w:t>
+      </w:r>
+    </w:p>
+    <w:p>
+      <w:pPr>
+        <w:pStyle w:val="TS"/>
+        <w:spacing w:line="480" w:lineRule="auto"/>
+        <w:ind w:left="720" w:hanging="720"/>
+      </w:pPr>
+      <w:r>
+        <w:t xml:space="preserve">Baumann, H., Wallace, R. B., Tagliaferri, T., and Gobler, C. J. 2015. Large Natural pH, </w:t>
+      </w:r>
+      <w:proofErr w:type="gramStart"/>
+      <w:r>
+        <w:t>CO</w:t>
+      </w:r>
+      <w:r>
+        <w:rPr>
+          <w:vertAlign w:val="subscript"/>
+        </w:rPr>
+        <w:t>2</w:t>
+      </w:r>
+      <w:proofErr w:type="gramEnd"/>
+      <w:r>
+        <w:t xml:space="preserve"> and O</w:t>
+      </w:r>
+      <w:r>
+        <w:rPr>
+          <w:vertAlign w:val="subscript"/>
+        </w:rPr>
+        <w:t>2</w:t>
+      </w:r>
+      <w:r>
+        <w:t xml:space="preserve"> Fluctuations in a Temperate Tidal Salt Marsh on Diel, Seasonal, and Interannual Time Scales. </w:t>
+      </w:r>
+      <w:r>
+        <w:rPr>
+          <w:i/>
+          <w:iCs/>
+        </w:rPr>
+        <w:t>Estuaries Coasts</w:t>
+      </w:r>
+      <w:r>
+        <w:t xml:space="preserve">, 38: 220-231. doi: 10.1007/s12237-014-9800-y </w:t>
+      </w:r>
+    </w:p>
+    <w:p>
+      <w:pPr>
+        <w:pStyle w:val="TS"/>
+        <w:spacing w:line="480" w:lineRule="auto"/>
+        <w:ind w:left="720" w:hanging="720"/>
+      </w:pPr>
+      <w:r>
+        <w:t>Baumann, H., Cross, E. L., and Murray, C. S. 2018. Robust quantification of fish early life CO</w:t>
+      </w:r>
+      <w:r>
+        <w:rPr>
+          <w:vertAlign w:val="subscript"/>
+        </w:rPr>
+        <w:t>2</w:t>
+      </w:r>
+      <w:r>
+        <w:t xml:space="preserve"> sensitivities via serial experimentation. </w:t>
+      </w:r>
+      <w:r>
+        <w:rPr>
+          <w:i/>
+          <w:iCs/>
+        </w:rPr>
+        <w:t>Biol. Lett.</w:t>
+      </w:r>
+      <w:r>
+        <w:t xml:space="preserve"> 14: 20180408. doi:10.1098/rsbl.2018.0408</w:t>
+      </w:r>
+    </w:p>
+    <w:p>
+      <w:pPr>
+        <w:pStyle w:val="TS"/>
+        <w:spacing w:line="480" w:lineRule="auto"/>
+        <w:ind w:left="720" w:hanging="720"/>
+      </w:pPr>
+      <w:r>
+        <w:t xml:space="preserve">Bengtson, D. A., Barkman, R. C., and Berry, W. J., 1987. Relationships between maternal size, egg diameter, time of spawning season, temperature, and length at hatch of Atlantic silverside, </w:t>
+      </w:r>
+      <w:r>
+        <w:rPr>
+          <w:i/>
+          <w:iCs/>
+        </w:rPr>
+        <w:t>Menidia menidia</w:t>
+      </w:r>
+      <w:r>
+        <w:t xml:space="preserve">. </w:t>
+      </w:r>
+      <w:r>
+        <w:rPr>
+          <w:i/>
+          <w:iCs/>
+        </w:rPr>
+        <w:t>J. Fish. Biol.</w:t>
+      </w:r>
+      <w:r>
+        <w:t>, 31: 697-704. </w:t>
+      </w:r>
+    </w:p>
+    <w:p>
+      <w:pPr>
+        <w:pStyle w:val="TS"/>
+        <w:spacing w:line="480" w:lineRule="auto"/>
+        <w:ind w:left="720" w:hanging="720"/>
+      </w:pPr>
+      <w:r>
+        <w:rPr>
+          <w:rFonts w:cs="Times New Roman"/>
+          <w:szCs w:val="24"/>
+        </w:rPr>
+        <w:t xml:space="preserve">Brauner, C. J. and Randall, D. J. 1996. The interaction between oxygen and carbon dioxide movements in fishes. </w:t>
+      </w:r>
+      <w:r>
+        <w:rPr>
+          <w:rFonts w:cs="Times New Roman"/>
+          <w:i/>
+          <w:iCs/>
+          <w:szCs w:val="24"/>
+        </w:rPr>
+        <w:t>Comp. Biochem. Physiol.</w:t>
+      </w:r>
+      <w:r>
+        <w:rPr>
+          <w:rFonts w:cs="Times New Roman"/>
+          <w:szCs w:val="24"/>
+        </w:rPr>
+        <w:t xml:space="preserve">, 113A: 83-90. doi: 10.1016/0300-9629(95)02062-4 </w:t>
+      </w:r>
+    </w:p>
+    <w:p>
+      <w:pPr>
+        <w:pStyle w:val="TS"/>
+        <w:spacing w:line="480" w:lineRule="auto"/>
+        <w:ind w:left="720" w:hanging="720"/>
+      </w:pPr>
+      <w:r>
+        <w:t>Brauner, C. J., Shartau, R. B., Damsgaard, C., Esbaugh, A. J., Wilson, R. W., and Grosell, M. 2019. Acid-base physiology and CO</w:t>
+      </w:r>
+      <w:r>
+        <w:rPr>
+          <w:vertAlign w:val="subscript"/>
+        </w:rPr>
+        <w:t>2</w:t>
+      </w:r>
+      <w:r>
+        <w:t xml:space="preserve"> homeostasis: Regulation and compensation in response to elevated environmental CO</w:t>
+      </w:r>
+      <w:r>
+        <w:rPr>
+          <w:vertAlign w:val="subscript"/>
+        </w:rPr>
+        <w:t>2</w:t>
+      </w:r>
+      <w:r>
+        <w:t xml:space="preserve">. </w:t>
+      </w:r>
+      <w:r>
+        <w:rPr>
+          <w:i/>
+          <w:iCs/>
+        </w:rPr>
+        <w:t>In: Fish Physiology, Vol. 37: Carbon Dioxide</w:t>
+      </w:r>
+      <w:r>
+        <w:t xml:space="preserve"> (ed. A. P. Farrell and C. J. Brauner), pp. 69-132. San Diego: Academic Press. </w:t>
+      </w:r>
+    </w:p>
+    <w:p>
+      <w:pPr>
+        <w:pStyle w:val="TS"/>
+        <w:spacing w:line="480" w:lineRule="auto"/>
+        <w:ind w:left="720" w:hanging="720"/>
+      </w:pPr>
+      <w:r>
+        <w:t xml:space="preserve">Breitburg, D., Levin, L. A., Oschlies, A., et al. 2018. Declining oxygen in the global ocean and coastal waters. </w:t>
+      </w:r>
+      <w:r>
+        <w:rPr>
+          <w:i/>
+          <w:iCs/>
+        </w:rPr>
+        <w:t>Science</w:t>
+      </w:r>
+      <w:r>
+        <w:t xml:space="preserve">, 359(6371): eaam7240. </w:t>
+      </w:r>
+    </w:p>
+    <w:p>
+      <w:pPr>
+        <w:pStyle w:val="TS"/>
+        <w:spacing w:line="480" w:lineRule="auto"/>
+        <w:ind w:left="720" w:hanging="720"/>
+      </w:pPr>
+      <w:r>
+        <w:t xml:space="preserve">Cai, W.-J., Hu, X., Huang, W.-J., Murrell, M. C., Lehrter, J. C., et al. 2011. Acidification of subsurface coastal waters enhanced by eutrophication. </w:t>
+      </w:r>
+      <w:r>
+        <w:rPr>
+          <w:i/>
+          <w:iCs/>
+        </w:rPr>
+        <w:t>Nat. Geosci.</w:t>
+      </w:r>
+      <w:r>
+        <w:t xml:space="preserve">, 4: 766-770. </w:t>
+      </w:r>
+    </w:p>
+    <w:p>
+      <w:pPr>
+        <w:pStyle w:val="TS"/>
+        <w:spacing w:line="480" w:lineRule="auto"/>
+        <w:ind w:left="720" w:hanging="720"/>
+      </w:pPr>
+      <w:r>
+        <w:lastRenderedPageBreak/>
+        <w:t xml:space="preserve">Cai, W.-J., Feely, R. A., Testa, J. M., Li, M., Evans, W., et al. 2021. Natural and Anthropogenic Drivers of Acidification in Large Estuaries. </w:t>
+      </w:r>
+      <w:r>
+        <w:rPr>
+          <w:i/>
+          <w:iCs/>
+        </w:rPr>
+        <w:t>Annu. Rev. Mar. Sci.</w:t>
+      </w:r>
+      <w:r>
+        <w:t xml:space="preserve">, 13: 23-55. </w:t>
+      </w:r>
+    </w:p>
+    <w:p>
+      <w:pPr>
+        <w:pStyle w:val="TS"/>
+        <w:spacing w:line="480" w:lineRule="auto"/>
+        <w:ind w:left="720" w:hanging="720"/>
+      </w:pPr>
+      <w:r>
+        <w:t xml:space="preserve">Clements, J. C., Sundin, J., Clark, T. D., and Jutfelt, F. 2022. Meta-analysis reveals an extreme “decline effect” in the impacts of ocean acidification on fish behavior. </w:t>
+      </w:r>
+      <w:r>
+        <w:rPr>
+          <w:i/>
+          <w:iCs/>
+        </w:rPr>
+        <w:t>PLoS Biol.</w:t>
+      </w:r>
+      <w:r>
+        <w:t xml:space="preserve">, 20(2): e3001511. </w:t>
+      </w:r>
+      <w:hyperlink r:id="rId5" w:history="1">
+        <w:r>
+          <w:rPr>
+            <w:rStyle w:val="Hyperlink"/>
+          </w:rPr>
+          <w:t>https://doi.org/10.1371/journal.pbio.3001511</w:t>
+        </w:r>
+      </w:hyperlink>
+    </w:p>
+    <w:p>
+      <w:pPr>
+        <w:pStyle w:val="TS"/>
+        <w:spacing w:line="480" w:lineRule="auto"/>
+        <w:ind w:left="720" w:hanging="720"/>
+      </w:pPr>
+      <w:r>
+        <w:t>Concannon, C. A., Cross, E. L., Jones, L. F., Murray, C. S., Matassa, C. M., McBride, R. S., and Baumann, H. 2021. Temperature-dependent effects on fecundity in a serial broadcast spawning fish after whole-life high CO</w:t>
+      </w:r>
+      <w:r>
+        <w:rPr>
+          <w:vertAlign w:val="subscript"/>
+        </w:rPr>
+        <w:t>2</w:t>
+      </w:r>
+      <w:r>
+        <w:t xml:space="preserve"> exposure. </w:t>
+      </w:r>
+      <w:r>
+        <w:rPr>
+          <w:i/>
+          <w:iCs/>
+        </w:rPr>
+        <w:t>ICES J. Mar. Sci.</w:t>
+      </w:r>
+      <w:r>
+        <w:t xml:space="preserve">, 78(10): 3724-3734. </w:t>
+      </w:r>
+    </w:p>
+    <w:p>
+      <w:pPr>
+        <w:pStyle w:val="TS"/>
+        <w:spacing w:line="480" w:lineRule="auto"/>
+        <w:ind w:left="720" w:hanging="720"/>
+      </w:pPr>
+      <w:r>
+        <w:t xml:space="preserve">Crain, C. M., Kroeker, K., and Halpern, B. S. 2008. Interactive and cumulative effects of multiple human stressors in marine systems. </w:t>
+      </w:r>
+      <w:r>
+        <w:rPr>
+          <w:i/>
+          <w:iCs/>
+        </w:rPr>
+        <w:t>Ecol. Lett.</w:t>
+      </w:r>
+      <w:r>
+        <w:t xml:space="preserve">, 11: 1304-1315. </w:t>
+      </w:r>
+    </w:p>
+    <w:p>
+      <w:pPr>
+        <w:pStyle w:val="TS"/>
+        <w:spacing w:line="480" w:lineRule="auto"/>
+        <w:ind w:left="720" w:hanging="720"/>
+      </w:pPr>
+      <w:r>
+        <w:t xml:space="preserve">Deigweiher, K., N. Koschnick, H.-O. Pörtner, M. Lucassen. 2008. Acclimation of ion regulatory capacities in gills of marine fish under environmental hypercapnia. </w:t>
+      </w:r>
+      <w:r>
+        <w:rPr>
+          <w:i/>
+          <w:iCs/>
+        </w:rPr>
+        <w:t xml:space="preserve">Am. J. Physiol. Regul. Integr. Comp. Physiol. </w:t>
+      </w:r>
+      <w:r>
+        <w:t>295: R1660-R1670.</w:t>
+      </w:r>
+    </w:p>
+    <w:p>
+      <w:pPr>
+        <w:pStyle w:val="TS"/>
+        <w:spacing w:line="480" w:lineRule="auto"/>
+        <w:ind w:left="720" w:hanging="720"/>
+      </w:pPr>
+      <w:r>
+        <w:t xml:space="preserve">Diaz, R. J. and Rosenberg, R. 2008. Spreading Dead Zones and Consequences for Marine Ecosystems. </w:t>
+      </w:r>
+      <w:r>
+        <w:rPr>
+          <w:i/>
+          <w:iCs/>
+        </w:rPr>
+        <w:t>Science</w:t>
+      </w:r>
+      <w:r>
+        <w:t xml:space="preserve">, 321: 926-929. </w:t>
+      </w:r>
+    </w:p>
+    <w:p>
+      <w:pPr>
+        <w:pStyle w:val="TS"/>
+        <w:spacing w:line="480" w:lineRule="auto"/>
+        <w:ind w:left="720" w:hanging="720"/>
+      </w:pPr>
+      <w:r>
+        <w:t xml:space="preserve">Diaz, R. J. and Breitburg, D. L. 2009. The Hypoxic Environment. </w:t>
+      </w:r>
+      <w:r>
+        <w:rPr>
+          <w:i/>
+          <w:iCs/>
+        </w:rPr>
+        <w:t>In: Fish Physiology, Vol. 27: Hypoxia.</w:t>
+      </w:r>
+      <w:r>
+        <w:t xml:space="preserve"> (ed. Anthony P. Farrell and Colin J. Brauner), pp. 1-23. San Diego: Academic Press. </w:t>
+      </w:r>
+    </w:p>
+    <w:p>
+      <w:pPr>
+        <w:pStyle w:val="TS"/>
+        <w:spacing w:line="480" w:lineRule="auto"/>
+        <w:ind w:left="720" w:hanging="720"/>
+      </w:pPr>
+      <w:r>
+        <w:rPr>
+          <w:rFonts w:cs="Times New Roman"/>
+          <w:szCs w:val="24"/>
+        </w:rPr>
+        <w:t xml:space="preserve">Dixon, R. L., Grecay, P. A., and Targett, T. E. 2017. Responses of juvenile Atlantic silverside, striped killifish, mummichog, and striped bass to acute hypoxia and acidification: Aquatic surface respiration and survival. </w:t>
+      </w:r>
+      <w:r>
+        <w:rPr>
+          <w:rFonts w:cs="Times New Roman"/>
+          <w:i/>
+          <w:iCs/>
+          <w:szCs w:val="24"/>
+        </w:rPr>
+        <w:t>J. Exp. Mar. Biol. Ecol.</w:t>
+      </w:r>
+      <w:r>
+        <w:rPr>
+          <w:rFonts w:cs="Times New Roman"/>
+          <w:szCs w:val="24"/>
+        </w:rPr>
+        <w:t>, 493: 20-30. </w:t>
+      </w:r>
+    </w:p>
+    <w:p>
+      <w:pPr>
+        <w:pStyle w:val="TS"/>
+        <w:spacing w:line="480" w:lineRule="auto"/>
+        <w:ind w:left="720" w:hanging="720"/>
+      </w:pPr>
+      <w:r>
+        <w:t>Doney, S. C., Fabry, V. J., Feely, R. A., and Kleypas, J. A. 2009. Ocean Acidification: The Other CO</w:t>
+      </w:r>
+      <w:r>
+        <w:rPr>
+          <w:vertAlign w:val="subscript"/>
+        </w:rPr>
+        <w:t>2</w:t>
+      </w:r>
+      <w:r>
+        <w:t xml:space="preserve"> Problem. </w:t>
+      </w:r>
+      <w:r>
+        <w:rPr>
+          <w:i/>
+          <w:iCs/>
+        </w:rPr>
+        <w:t>Annu. Rev. Mar. Sci.</w:t>
+      </w:r>
+      <w:r>
+        <w:t xml:space="preserve">, 1: 169-192. </w:t>
+      </w:r>
+    </w:p>
+    <w:p>
+      <w:pPr>
+        <w:pStyle w:val="TS"/>
+        <w:spacing w:line="480" w:lineRule="auto"/>
+        <w:ind w:left="720" w:hanging="720"/>
+      </w:pPr>
+      <w:r>
+        <w:lastRenderedPageBreak/>
+        <w:t>Feely, R. A., Sabine, C. L., Lee, K., Berelson, W., Kleypas, J., Fabry, V. J., and Millero, F. J. 2004. Impact of Anthropogenic CO</w:t>
+      </w:r>
+      <w:r>
+        <w:rPr>
+          <w:vertAlign w:val="subscript"/>
+        </w:rPr>
+        <w:t>2</w:t>
+      </w:r>
+      <w:r>
+        <w:t xml:space="preserve"> on the CaCO</w:t>
+      </w:r>
+      <w:r>
+        <w:rPr>
+          <w:vertAlign w:val="subscript"/>
+        </w:rPr>
+        <w:t>3</w:t>
+      </w:r>
+      <w:r>
+        <w:t xml:space="preserve"> System in the Oceans. </w:t>
+      </w:r>
+      <w:r>
+        <w:rPr>
+          <w:i/>
+          <w:iCs/>
+        </w:rPr>
+        <w:t>Science</w:t>
+      </w:r>
+      <w:r>
+        <w:t xml:space="preserve">, 305: 362-366. </w:t>
+      </w:r>
+    </w:p>
+    <w:p>
+      <w:pPr>
+        <w:pStyle w:val="TS"/>
+        <w:spacing w:line="480" w:lineRule="auto"/>
+        <w:ind w:left="720" w:hanging="720"/>
+      </w:pPr>
+      <w:r>
+        <w:t xml:space="preserve">Gledhill, D. K., White, M. M., Salisbury, J., Thomas, H., Misna, I., et al. 2015. Ocean and Coastal Acidification off New England and Nova Scotia. </w:t>
+      </w:r>
+      <w:r>
+        <w:rPr>
+          <w:i/>
+          <w:iCs/>
+        </w:rPr>
+        <w:t>Oceanogr.</w:t>
+      </w:r>
+      <w:r>
+        <w:t xml:space="preserve">, 28(2), Special Issue on Emerging Themes in Ocean Acidification Science: 182-197. </w:t>
+      </w:r>
+    </w:p>
+    <w:p>
+      <w:pPr>
+        <w:pStyle w:val="TS"/>
+        <w:spacing w:line="480" w:lineRule="auto"/>
+        <w:ind w:left="720" w:hanging="720"/>
+      </w:pPr>
+      <w:r>
+        <w:t xml:space="preserve">Heuer, R. M and Grosell, M. 2014. Physiological impacts of elevated carbon dioxide and ocean acidification on fish. </w:t>
+      </w:r>
+      <w:r>
+        <w:rPr>
+          <w:i/>
+          <w:iCs/>
+        </w:rPr>
+        <w:t>Am. J. Physiol. Regul. Integr. Comp. Physiol.</w:t>
+      </w:r>
+      <w:r>
+        <w:t>, 307: R1061-R1084. doi: 10.1152/apjregu.00064.2014</w:t>
+      </w:r>
+    </w:p>
+    <w:p>
+      <w:pPr>
+        <w:pStyle w:val="TS"/>
+        <w:spacing w:line="480" w:lineRule="auto"/>
+        <w:ind w:left="720" w:hanging="720"/>
+      </w:pPr>
+      <w:r>
+        <w:t>Intergovernmental Panel on Climate Change. 2022. Climate Change 2022: Impacts, Adaptation and Vulnerability. Contribution of Working Group II to the Sixth Assessment Report of the Intergovernmental Panel on Climate Change. [H.-O. P</w:t>
+      </w:r>
+      <w:r>
+        <w:rPr>
+          <w:rFonts w:cs="Times New Roman"/>
+        </w:rPr>
+        <w:t>ö</w:t>
+      </w:r>
+      <w:r>
+        <w:t>rtner, D. C. Roberts, M. Tignor, E. S. Poloczanska, K. Mintenbeck, A. Alegr</w:t>
+      </w:r>
+      <w:r>
+        <w:rPr>
+          <w:rFonts w:cs="Times New Roman"/>
+        </w:rPr>
+        <w:t>í</w:t>
+      </w:r>
+      <w:r>
+        <w:t>a, M. Craig, S. Langsdorf, S. L</w:t>
+      </w:r>
+      <w:r>
+        <w:rPr>
+          <w:rFonts w:cs="Times New Roman"/>
+        </w:rPr>
+        <w:t>ö</w:t>
+      </w:r>
+      <w:r>
+        <w:t>schke, V. M</w:t>
+      </w:r>
+      <w:r>
+        <w:rPr>
+          <w:rFonts w:cs="Times New Roman"/>
+        </w:rPr>
+        <w:t>ö</w:t>
+      </w:r>
+      <w:r>
+        <w:t xml:space="preserve">ller, A. Okem, B. Rama, eds.]. Cambridge University Press, Cambridge, UK and New York, NY, USA, 3056 pp., doi:10.1017/9781009325844. </w:t>
+      </w:r>
+    </w:p>
+    <w:p>
+      <w:pPr>
+        <w:pStyle w:val="TS"/>
+        <w:spacing w:line="480" w:lineRule="auto"/>
+        <w:ind w:left="720" w:hanging="720"/>
+      </w:pPr>
+      <w:r>
+        <w:t xml:space="preserve">Murray, C. S., Malvezzi, A., Gobler, C. J., and Baumann, H. 2014. Offspring sensitivity to ocean acidification changes seasonally in a coastal marine fish. </w:t>
+      </w:r>
+      <w:r>
+        <w:rPr>
+          <w:i/>
+          <w:iCs/>
+        </w:rPr>
+        <w:t>Mar. Ecol. Prog. Ser.</w:t>
+      </w:r>
+      <w:r>
+        <w:t xml:space="preserve">, 504: 1-11. doi: 10.3354/meps10791 </w:t>
+      </w:r>
+    </w:p>
+    <w:p>
+      <w:pPr>
+        <w:pStyle w:val="TS"/>
+        <w:spacing w:line="480" w:lineRule="auto"/>
+        <w:ind w:left="720" w:hanging="720"/>
+      </w:pPr>
+      <w:r>
+        <w:t>Murray, C. S. and Baumann, H. 2018. You Better Repeat It: Complex CO</w:t>
+      </w:r>
+      <w:r>
+        <w:rPr>
+          <w:vertAlign w:val="subscript"/>
+        </w:rPr>
+        <w:t>2</w:t>
+      </w:r>
+      <w:r>
         <w:t xml:space="preserve"> </w:t>
       </w:r>
-    </w:p>
-    <w:p>
-      <w:pPr>
-        <w:pStyle w:val="TS"/>
+      <w:r>
+        <w:rPr>
+          <w:rFonts w:cs="Times New Roman"/>
+        </w:rPr>
+        <w:t>×</w:t>
+      </w:r>
+      <w:r>
+        <w:t xml:space="preserve"> Temperature Effects in Atlantic Silverside Offspring Revealed by Serial Experimentation. </w:t>
+      </w:r>
+      <w:r>
+        <w:rPr>
+          <w:i/>
+          <w:iCs/>
+        </w:rPr>
+        <w:t>Diversity</w:t>
+      </w:r>
+      <w:r>
+        <w:t xml:space="preserve">, 10: 69. doi: 10.3390/d10030069 </w:t>
+      </w:r>
+    </w:p>
+    <w:p>
+      <w:pPr>
+        <w:pStyle w:val="TS"/>
+        <w:spacing w:line="480" w:lineRule="auto"/>
+        <w:ind w:left="720" w:hanging="720"/>
+      </w:pPr>
+      <w:r>
+        <w:t xml:space="preserve">Nisbet, R. M., Muller, E. B., Lika, K., and Kooijman, S. A. L. M. 2000. From molecules to ecosystems through dynamic energy budget models. </w:t>
+      </w:r>
+      <w:r>
+        <w:rPr>
+          <w:i/>
+          <w:iCs/>
+        </w:rPr>
+        <w:t>J. Anim. Ecol.</w:t>
+      </w:r>
+      <w:r>
+        <w:t xml:space="preserve">, 69: 913-926. </w:t>
+      </w:r>
+    </w:p>
+    <w:p>
+      <w:pPr>
+        <w:pStyle w:val="TS"/>
+        <w:spacing w:line="480" w:lineRule="auto"/>
+        <w:ind w:left="720" w:hanging="720"/>
+      </w:pPr>
+      <w:r>
+        <w:lastRenderedPageBreak/>
+        <w:t xml:space="preserve">Orr, J. A., Vinebrooke, R. D., Jackson, M. C., Kroeker, K. J., Kordas, R. L., et al. 2020. Towards a unified study of multiple stressors: divisions and common goals across research disciplines. </w:t>
+      </w:r>
+      <w:r>
+        <w:rPr>
+          <w:i/>
+          <w:iCs/>
+        </w:rPr>
+        <w:t>Proc. R. Soc. B</w:t>
+      </w:r>
+      <w:r>
+        <w:t xml:space="preserve">, 287: 20200421. http://dx.doi.org/10.1098/rspb.2020.0421 </w:t>
+      </w:r>
+    </w:p>
+    <w:p>
+      <w:pPr>
+        <w:pStyle w:val="TS"/>
+        <w:spacing w:line="480" w:lineRule="auto"/>
+        <w:ind w:left="720" w:hanging="720"/>
+      </w:pPr>
+      <w:r>
+        <w:t>P</w:t>
+      </w:r>
+      <w:r>
+        <w:rPr>
+          <w:rFonts w:cs="Times New Roman"/>
+        </w:rPr>
+        <w:t>ö</w:t>
+      </w:r>
+      <w:r>
+        <w:t xml:space="preserve">rtner, H.-O. 2010. Oxygen- and capacity-limitation of thermal tolerance: a matrix for integrating climate-related stressor effects in marine ecosystems. </w:t>
+      </w:r>
+      <w:r>
+        <w:rPr>
+          <w:i/>
+          <w:iCs/>
+        </w:rPr>
+        <w:t>J. Exp. Biol.</w:t>
+      </w:r>
+      <w:r>
+        <w:t xml:space="preserve">, 213: 881-893. </w:t>
+      </w:r>
+    </w:p>
+    <w:p>
+      <w:pPr>
+        <w:pStyle w:val="TS"/>
+        <w:spacing w:line="480" w:lineRule="auto"/>
+        <w:ind w:left="720" w:hanging="720"/>
+      </w:pPr>
+      <w:r>
+        <w:t xml:space="preserve">Rombough, P. J. 1988. Respiratory gas exchange, aerobic metabolism, and effects of hypoxia during early life. In: </w:t>
+      </w:r>
+      <w:r>
+        <w:rPr>
+          <w:i/>
+          <w:iCs/>
+        </w:rPr>
+        <w:t>Fish Physiology, Vol. 11: The Physiology of Developing Fish, Part A: Eggs and Larvae</w:t>
+      </w:r>
+      <w:r>
+        <w:t xml:space="preserve">. (ed. W. S. Hoar and D. J. Randall), pp. 59-162. San Diego: Academic Press. </w:t>
+      </w:r>
+    </w:p>
+    <w:p>
+      <w:pPr>
+        <w:pStyle w:val="TS"/>
+        <w:spacing w:line="480" w:lineRule="auto"/>
+        <w:ind w:left="720" w:hanging="720"/>
+      </w:pPr>
+      <w:r>
+        <w:t xml:space="preserve">Saba, V. S., Griffies, S. M., Anderson, W. G., Winton, M., Alexander, M. A., et al. 2016. Enhanced warming of the Northwest Atlantic Ocean under climate change. </w:t>
+      </w:r>
+      <w:r>
+        <w:rPr>
+          <w:i/>
+          <w:iCs/>
+        </w:rPr>
+        <w:t>J. Geophys. Res. Oceans</w:t>
+      </w:r>
+      <w:r>
+        <w:t xml:space="preserve">, 121: 118-132. </w:t>
+      </w:r>
+    </w:p>
+    <w:p>
+      <w:pPr>
+        <w:pStyle w:val="TS"/>
+        <w:spacing w:line="480" w:lineRule="auto"/>
+        <w:ind w:left="720" w:hanging="720"/>
+      </w:pPr>
+      <w:r>
+        <w:t xml:space="preserve">Scannell, J. A., Pershing, A. J., Alexander, M. A., Thomas, A. C., and Mills, K. E. 2016. Frequency of marine heatwaves in the North Atlantic and North Pacific since 1950. </w:t>
+      </w:r>
+      <w:r>
+        <w:rPr>
+          <w:i/>
+          <w:iCs/>
+        </w:rPr>
+        <w:t>Geophys. Res. Lett.</w:t>
+      </w:r>
+      <w:r>
+        <w:t xml:space="preserve">, 43: 2069-2076. </w:t>
+      </w:r>
+    </w:p>
+    <w:p>
+      <w:pPr>
+        <w:pStyle w:val="TS"/>
+        <w:spacing w:line="480" w:lineRule="auto"/>
+        <w:ind w:left="720" w:hanging="720"/>
+        <w:rPr>
+          <w:rFonts w:cs="Times New Roman"/>
+          <w:szCs w:val="24"/>
+        </w:rPr>
+      </w:pPr>
+      <w:r>
+        <w:rPr>
+          <w:rFonts w:cs="Times New Roman"/>
+          <w:szCs w:val="24"/>
+        </w:rPr>
+        <w:t xml:space="preserve">Schultz, E. T., Conover, D. O., and Ehtisham, A. 1998. The dead of winter: size-dependent variation and genetic differences in seasonal mortality among Atlantic silverside (Atherinidae: </w:t>
+      </w:r>
+      <w:r>
+        <w:rPr>
+          <w:rFonts w:cs="Times New Roman"/>
+          <w:i/>
+          <w:iCs/>
+          <w:szCs w:val="24"/>
+        </w:rPr>
+        <w:t>Menidia menidia</w:t>
+      </w:r>
+      <w:r>
+        <w:rPr>
+          <w:rFonts w:cs="Times New Roman"/>
+          <w:szCs w:val="24"/>
+        </w:rPr>
+        <w:t xml:space="preserve">) from different latitudes. </w:t>
+      </w:r>
+      <w:r>
+        <w:rPr>
+          <w:rFonts w:cs="Times New Roman"/>
+          <w:i/>
+          <w:iCs/>
+          <w:szCs w:val="24"/>
+        </w:rPr>
+        <w:t>Can. J. Fish. Squat. Sci.</w:t>
+      </w:r>
+      <w:r>
+        <w:rPr>
+          <w:rFonts w:cs="Times New Roman"/>
+          <w:szCs w:val="24"/>
+        </w:rPr>
+        <w:t>, 55: 1149-1157. </w:t>
+      </w:r>
+    </w:p>
+    <w:p>
+      <w:pPr>
+        <w:pStyle w:val="TS"/>
+        <w:spacing w:line="480" w:lineRule="auto"/>
+        <w:ind w:left="720" w:hanging="720"/>
+      </w:pPr>
+      <w:r>
+        <w:t xml:space="preserve">Sunday, J. M., Calosi, P., Dupont, S., Munday, P. L., Stillman, J. H., and Reusch, T. B. H. 2014. Evolution in an acidifying ocean. </w:t>
+      </w:r>
+      <w:r>
+        <w:rPr>
+          <w:i/>
+          <w:iCs/>
+        </w:rPr>
+        <w:t>Trends Ecol. Evol.</w:t>
+      </w:r>
+      <w:r>
+        <w:t xml:space="preserve">, 29(2): 117-125. </w:t>
+      </w:r>
+    </w:p>
+    <w:p>
+      <w:pPr>
+        <w:pStyle w:val="TS"/>
+        <w:spacing w:line="480" w:lineRule="auto"/>
+        <w:ind w:left="720" w:hanging="720"/>
+      </w:pPr>
+      <w:r>
+        <w:lastRenderedPageBreak/>
+        <w:t xml:space="preserve">Wallace, R. B., Baumann, H., Grear, J. S., Aller, R. C., and Gobler, C. J. 2014. Coastal ocean acidification: The other eutrophication problem. </w:t>
+      </w:r>
+      <w:r>
+        <w:rPr>
+          <w:i/>
+          <w:iCs/>
+        </w:rPr>
+        <w:t>Estuar. Coast. Shelf Sci.</w:t>
+      </w:r>
+      <w:r>
+        <w:t xml:space="preserve">, 148: 1-13. </w:t>
+      </w:r>
+    </w:p>
+    <w:p>
+      <w:pPr>
+        <w:pStyle w:val="TS"/>
+        <w:spacing w:line="480" w:lineRule="auto"/>
+        <w:ind w:left="720" w:hanging="720"/>
+      </w:pPr>
+      <w:r>
+        <w:t xml:space="preserve">Wells, R. M. G. 2009. Blood-gas transport and hemoglobin function: adaptations for functional and environmental hypoxia. In Fish Physiology, Vol. 27, Hypoxia (ed. J. G. Richards, A. P. </w:t>
+      </w:r>
+      <w:proofErr w:type="gramStart"/>
+      <w:r>
+        <w:t>Farrell</w:t>
+      </w:r>
+      <w:proofErr w:type="gramEnd"/>
+      <w:r>
+        <w:t xml:space="preserve"> and C. J. Brauner), pp. 255-299. San Diego: Academic Press.</w:t>
+      </w:r>
+    </w:p>
+    <w:p>
+      <w:pPr>
+        <w:pStyle w:val="TS"/>
+        <w:spacing w:line="480" w:lineRule="auto"/>
+        <w:ind w:left="720" w:hanging="720"/>
+      </w:pPr>
+      <w:r>
+        <w:t xml:space="preserve">Whitney, M. M. and Vlahos, P. 2021. Reducing Hypoxia in an Urban Estuary Despite Climate Warming. </w:t>
+      </w:r>
+      <w:r>
+        <w:rPr>
+          <w:i/>
+          <w:iCs/>
+        </w:rPr>
+        <w:t>Environ. Sci. Technol.</w:t>
+      </w:r>
+      <w:r>
+        <w:t xml:space="preserve">, 55: 941-951. </w:t>
+      </w:r>
+    </w:p>
+    <w:p>
+      <w:pPr>
+        <w:pStyle w:val="TS"/>
+        <w:spacing w:line="480" w:lineRule="auto"/>
+        <w:ind w:left="720" w:hanging="720"/>
+      </w:pPr>
+    </w:p>
+    <w:p>
+      <w:pPr>
+        <w:pStyle w:val="TS"/>
+        <w:spacing w:line="480" w:lineRule="auto"/>
+      </w:pPr>
+    </w:p>
+    <w:p>
+      <w:pPr>
+        <w:pStyle w:val="TS"/>
+        <w:spacing w:line="480" w:lineRule="auto"/>
+      </w:pPr>
+    </w:p>
+    <w:p>
+      <w:pPr>
+        <w:pStyle w:val="TS"/>
+        <w:spacing w:line="480" w:lineRule="auto"/>
+      </w:pPr>
+    </w:p>
+    <w:p>
+      <w:pPr>
+        <w:pStyle w:val="TS"/>
+        <w:spacing w:line="480" w:lineRule="auto"/>
+      </w:pPr>
+    </w:p>
+    <w:p>
+      <w:pPr>
+        <w:pStyle w:val="TS"/>
+        <w:spacing w:line="480" w:lineRule="auto"/>
+      </w:pPr>
+    </w:p>
+    <w:p>
+      <w:pPr>
+        <w:pStyle w:val="TS"/>
+        <w:spacing w:line="480" w:lineRule="auto"/>
+      </w:pPr>
+    </w:p>
+    <w:p>
+      <w:pPr>
+        <w:pStyle w:val="TS"/>
+        <w:spacing w:line="480" w:lineRule="auto"/>
+      </w:pPr>
+    </w:p>
+    <w:p>
+      <w:pPr>
+        <w:pStyle w:val="TS"/>
+        <w:spacing w:line="480" w:lineRule="auto"/>
+      </w:pPr>
+      <w:r>
+        <w:rPr>
+          <w:b/>
+          <w:bCs/>
+        </w:rPr>
+        <w:t>Conclusions</w:t>
+      </w:r>
+      <w:r>
+        <w:rPr>
+          <w:b/>
+          <w:bCs/>
+        </w:rPr>
+        <w:t xml:space="preserve"> </w:t>
+      </w:r>
+    </w:p>
+    <w:p>
+      <w:pPr>
+        <w:pStyle w:val="TS"/>
+        <w:spacing w:line="480" w:lineRule="auto"/>
       </w:pPr>
       <w:r>
         <w:tab/>
@@ -310,17 +1956,8 @@
           <w:i/>
           <w:iCs/>
         </w:rPr>
-        <w:t xml:space="preserve">Menidia </w:t>
-      </w:r>
-      <w:proofErr w:type="spellStart"/>
-      <w:r>
-        <w:rPr>
-          <w:i/>
-          <w:iCs/>
-        </w:rPr>
-        <w:t>menidia</w:t>
-      </w:r>
-      <w:proofErr w:type="spellEnd"/>
+        <w:t>Menidia menidia</w:t>
+      </w:r>
       <w:r>
         <w:t xml:space="preserve"> responds to elevated pCO</w:t>
       </w:r>
@@ -334,7 +1971,7 @@
         <w:t xml:space="preserve">, which previous studies had shown to reduce growth and survival more in the early and late spawning season than in the middle (Baumann et al., 2018). </w:t>
       </w:r>
       <w:r>
-        <w:t>Embryos at reared at 17</w:t>
+        <w:t>Embryos reared at 17</w:t>
       </w:r>
       <w:r>
         <w:rPr>
@@ -343,7 +1980,13 @@
         <w:t>°</w:t>
       </w:r>
       <w:r>
-        <w:t>C had significantly higher ionocyte density in elevated pCO</w:t>
+        <w:t xml:space="preserve">C had significantly </w:t>
+      </w:r>
+      <w:r>
+        <w:t>greater</w:t>
+      </w:r>
+      <w:r>
+        <w:t xml:space="preserve"> ionocyte density in elevated pCO</w:t>
       </w:r>
       <w:r>
         <w:rPr>
@@ -361,11 +2004,17 @@
         <w:t>2</w:t>
       </w:r>
       <w:r>
-        <w:t xml:space="preserve"> effects, which could help explain the seasonal differences in sensitivity of growth and survival. Early in the season when temperatures are lower and slower embryos may be growing additional ionocytes as they acclimate to high </w:t>
+        <w:t xml:space="preserve"> effects, which could help explain the seasonal differences in sensitivity of growth and survival. Early in the season when temperatures are lower</w:t>
+      </w:r>
+      <w:r>
+        <w:t xml:space="preserve"> and hatching takes longer,</w:t>
+      </w:r>
+      <w:r>
+        <w:t xml:space="preserve"> embryos may be growing additional ionocytes as they acclimate </w:t>
       </w:r>
       <w:r>
         <w:lastRenderedPageBreak/>
-        <w:t>pCO</w:t>
+        <w:t>to high pCO</w:t>
       </w:r>
       <w:r>
         <w:rPr>
@@ -404,30 +2053,62 @@
         <w:t xml:space="preserve"> and 2</w:t>
       </w:r>
       <w:r>
-        <w:t xml:space="preserve"> also suggest additional energy is being used to exchange ions for acid-base balance, drawing it away from growth. Like previous findings, Chapters 1 and 3 also highlight how variable responses can be within and across experiments. Metabolic rates and ionocyte densities had high variance and metabolism was not significantly affected by pCO</w:t>
-      </w:r>
-      <w:r>
-        <w:rPr>
-          <w:vertAlign w:val="subscript"/>
-        </w:rPr>
-        <w:t>2</w:t>
-      </w:r>
-      <w:r>
-        <w:t xml:space="preserve"> in the experiments that combined pCO</w:t>
-      </w:r>
-      <w:r>
-        <w:rPr>
-          <w:vertAlign w:val="subscript"/>
-        </w:rPr>
-        <w:t>2</w:t>
-      </w:r>
-      <w:r>
-        <w:t xml:space="preserve"> and temperature treatments. These levels of natural variability highlight how tolerance may be facilitated by parental influences and a wide range of phenotypes (citations). </w:t>
-      </w:r>
-    </w:p>
-    <w:p>
-      <w:pPr>
-        <w:pStyle w:val="TS"/>
+        <w:t xml:space="preserve"> also suggest additional energy is being used </w:t>
+      </w:r>
+      <w:r>
+        <w:t>for</w:t>
+      </w:r>
+      <w:r>
+        <w:t xml:space="preserve"> acid-base balance, drawing it away from growth. </w:t>
+      </w:r>
+      <w:r>
+        <w:t xml:space="preserve">Like previous results on </w:t>
+      </w:r>
+      <w:r>
+        <w:rPr>
+          <w:i/>
+          <w:iCs/>
+        </w:rPr>
+        <w:t>M. menidia</w:t>
+      </w:r>
+      <w:r>
+        <w:t>, Chapters 1 through 3 highlight how variable responses can be within and across experiments, with high variance in m</w:t>
+      </w:r>
+      <w:r>
+        <w:t xml:space="preserve">etabolic rates and ionocyte densities </w:t>
+      </w:r>
+      <w:r>
+        <w:t>overall and some experiments and age groups showing no pCO</w:t>
+      </w:r>
+      <w:r>
+        <w:rPr>
+          <w:vertAlign w:val="subscript"/>
+        </w:rPr>
+        <w:t>2</w:t>
+      </w:r>
+      <w:r>
+        <w:t xml:space="preserve"> effects on metabolism.</w:t>
+      </w:r>
+      <w:r>
+        <w:t xml:space="preserve"> These levels of natural variability highlight how tolerance may be facilitated by</w:t>
+      </w:r>
+      <w:r>
+        <w:t xml:space="preserve"> genetic</w:t>
+      </w:r>
+      <w:r>
+        <w:t xml:space="preserve"> influences and a wide range of phenotypes (</w:t>
+      </w:r>
+      <w:r>
+        <w:t>Sunday et al., 2014; Foo and Byrne, 2016</w:t>
+      </w:r>
+      <w:r>
+        <w:t xml:space="preserve">). </w:t>
+      </w:r>
+    </w:p>
+    <w:p>
+      <w:pPr>
+        <w:pStyle w:val="TS"/>
+        <w:spacing w:line="480" w:lineRule="auto"/>
       </w:pPr>
       <w:r>
         <w:tab/>
@@ -464,25 +2145,52 @@
           <w:i/>
           <w:iCs/>
         </w:rPr>
-        <w:t xml:space="preserve"> </w:t>
-      </w:r>
-      <w:proofErr w:type="spellStart"/>
-      <w:r>
-        <w:rPr>
-          <w:i/>
-          <w:iCs/>
-        </w:rPr>
-        <w:t>menidia</w:t>
-      </w:r>
-      <w:proofErr w:type="spellEnd"/>
-      <w:r>
-        <w:t xml:space="preserve"> early life stages through interactions with hypoxia and temperature, rather than in isolation.</w:t>
-      </w:r>
-      <w:r>
-        <w:t xml:space="preserve"> </w:t>
-      </w:r>
-      <w:r>
-        <w:t xml:space="preserve">This is consistent with findings in other species (citations). Wild </w:t>
+        <w:t xml:space="preserve"> menidia</w:t>
+      </w:r>
+      <w:r>
+        <w:t xml:space="preserve"> early life stages through interactions with hypoxia and temperature, rather than in isolation. </w:t>
+      </w:r>
+      <w:r>
+        <w:t xml:space="preserve">This is consistent with findings in </w:t>
+      </w:r>
+      <w:r>
+        <w:t>a wide variety of</w:t>
+      </w:r>
+      <w:r>
+        <w:t xml:space="preserve"> species</w:t>
+      </w:r>
+      <w:r>
+        <w:t xml:space="preserve"> (Harvey et al., 2013)</w:t>
+      </w:r>
+      <w:r>
+        <w:t xml:space="preserve"> such as </w:t>
+      </w:r>
+      <w:r>
+        <w:t>Atlantic cod (Stiasny</w:t>
+      </w:r>
+      <w:r>
+        <w:t xml:space="preserve"> et a</w:t>
+      </w:r>
+      <w:r>
+        <w:t>l., 2019</w:t>
+      </w:r>
+      <w:r>
+        <w:t>)</w:t>
+      </w:r>
+      <w:r>
+        <w:t xml:space="preserve">, </w:t>
+      </w:r>
+      <w:r>
+        <w:t>mummichog (Targett et al., 201</w:t>
+      </w:r>
+      <w:r>
+        <w:t>9</w:t>
+      </w:r>
+      <w:r>
+        <w:t>), inland silverside, and sheepshead minnow (Gobler et al., 2018)</w:t>
+      </w:r>
+      <w:r>
+        <w:t xml:space="preserve">. Wild </w:t>
       </w:r>
       <w:r>
         <w:rPr>
@@ -501,7 +2209,29 @@
         <w:t>2</w:t>
       </w:r>
       <w:r>
-        <w:t xml:space="preserve"> levels in parts of their range that are similar to predictions for global ocean pH at the end of the century and beyond (citation IPCC? Baumann et al., 2014, Wallace et al., 2014; other citations). As a result they must have the physiological capability to withstand at least short term exposure, and the results in this dissertation suggest they can tolerate long term acidification as well. However, warming waters and intensifying hypoxic zones may not only pose a greater threat</w:t>
+        <w:t xml:space="preserve"> levels in parts of their range that are </w:t>
+      </w:r>
+      <w:proofErr w:type="gramStart"/>
+      <w:r>
+        <w:t>similar to</w:t>
+      </w:r>
+      <w:proofErr w:type="gramEnd"/>
+      <w:r>
+        <w:t xml:space="preserve"> predictions for global ocean pH at the end of the century and beyond (Baumann et al., 2014, Wallace et al., 2014; </w:t>
+      </w:r>
+      <w:r>
+        <w:t>Cooley et al., 2022</w:t>
+      </w:r>
+      <w:r>
+        <w:t xml:space="preserve">). As a </w:t>
+      </w:r>
+      <w:proofErr w:type="gramStart"/>
+      <w:r>
+        <w:t>result</w:t>
+      </w:r>
+      <w:proofErr w:type="gramEnd"/>
+      <w:r>
+        <w:t xml:space="preserve"> they must have the physiological capability to withstand at least short term exposure, and the results in this dissertation suggest they can tolerate long term acidification as well. However, warming waters and intensifying hypoxic zones may not only pose a greater threat</w:t>
       </w:r>
       <w:r>
         <w:t xml:space="preserve"> to fishes</w:t>
@@ -544,7 +2274,13 @@
         <w:t xml:space="preserve"> through interactive effects</w:t>
       </w:r>
       <w:r>
-        <w:t xml:space="preserve"> (citations)</w:t>
+        <w:t xml:space="preserve"> (</w:t>
+      </w:r>
+      <w:r>
+        <w:t>Depasquale et al., 2015</w:t>
+      </w:r>
+      <w:r>
+        <w:t>)</w:t>
       </w:r>
       <w:r>
         <w:t xml:space="preserve">. </w:t>
@@ -560,7 +2296,23 @@
         <w:t>M. menidia</w:t>
       </w:r>
       <w:r>
-        <w:t xml:space="preserve"> as well as most species and is expected to reduce average fish sizes worldwide (Cheung et al., 2013). Even moderate reductions in oxygen can be detrimental long-term to early life stages (Cross et al., 2019) and alters behavior in ways that increase energy use and predation vulnerability (Miller et al., 2016). In Chapter 2, unexpectedly, w</w:t>
+        <w:t xml:space="preserve"> as well as most species and is expected to reduce average fish sizes worldwide (Cheung et al., 2013). Even </w:t>
+      </w:r>
+      <w:r>
+        <w:lastRenderedPageBreak/>
+        <w:t>moderate</w:t>
+      </w:r>
+      <w:r>
+        <w:t xml:space="preserve"> but static</w:t>
+      </w:r>
+      <w:r>
+        <w:t xml:space="preserve"> reductions in oxygen can be detrimental to early life stages (</w:t>
+      </w:r>
+      <w:r>
+        <w:t xml:space="preserve">Depasquale et al., 2015; </w:t>
+      </w:r>
+      <w:r>
+        <w:t>Cross et al., 2019) and alter behavior in ways that increase energy use and predation vulnerability (Miller et al., 2016). In Chapter 2, unexpectedly, w</w:t>
       </w:r>
       <w:r>
         <w:t xml:space="preserve">e </w:t>
@@ -621,7 +2373,19 @@
         <w:t xml:space="preserve"> that using additional energy on maintaining homeostasis could lead to modifications that enhance oxygen uptake capacity in some way. </w:t>
       </w:r>
       <w:r>
-        <w:t xml:space="preserve">Compared to species that naturally occur in regions with relatively static conditions, the results of this discussion suggest that </w:t>
+        <w:t xml:space="preserve">Compared to species that naturally occur in </w:t>
+      </w:r>
+      <w:r>
+        <w:t>habitat</w:t>
+      </w:r>
+      <w:r>
+        <w:t>s with relatively static conditions, the results of this dis</w:t>
+      </w:r>
+      <w:r>
+        <w:t>sertation</w:t>
+      </w:r>
+      <w:r>
+        <w:t xml:space="preserve"> suggest that </w:t>
       </w:r>
       <w:r>
         <w:rPr>
@@ -631,97 +2395,218 @@
         <w:t>M. menidia</w:t>
       </w:r>
       <w:r>
-        <w:t xml:space="preserve"> is unlikely to be severely impacted by acidification and has the mechanisms to tolerate some of the anticipated </w:t>
-      </w:r>
-      <w:proofErr w:type="spellStart"/>
-      <w:r>
-        <w:t>multistressor</w:t>
-      </w:r>
-      <w:proofErr w:type="spellEnd"/>
-      <w:r>
-        <w:t xml:space="preserve"> changes (Baumann et al., 2019). </w:t>
-      </w:r>
-    </w:p>
-    <w:p>
-      <w:pPr>
-        <w:pStyle w:val="TS"/>
-      </w:pPr>
-    </w:p>
-    <w:p>
-      <w:pPr>
-        <w:pStyle w:val="TS"/>
+        <w:t xml:space="preserve"> has mechanisms to tolerate anticipated multistressor cha</w:t>
+      </w:r>
+      <w:r>
+        <w:t>llen</w:t>
+      </w:r>
+      <w:r>
+        <w:t xml:space="preserve">ges (Baumann et al., 2019). </w:t>
+      </w:r>
+    </w:p>
+    <w:p>
+      <w:pPr>
+        <w:pStyle w:val="TS"/>
+        <w:spacing w:line="480" w:lineRule="auto"/>
       </w:pPr>
       <w:r>
         <w:tab/>
-      </w:r>
-    </w:p>
-    <w:p>
-      <w:pPr>
-        <w:pStyle w:val="TS"/>
+        <w:t xml:space="preserve">In Chapter 4 we </w:t>
+      </w:r>
+      <w:r>
+        <w:t xml:space="preserve">modeled the effects of hypoxia on the Dynamic Energy Budget (DEB) of </w:t>
+      </w:r>
+      <w:r>
+        <w:rPr>
+          <w:i/>
+          <w:iCs/>
+        </w:rPr>
+        <w:t>M. menidia</w:t>
+      </w:r>
+      <w:r>
+        <w:t xml:space="preserve"> to identify the energetic mechanisms that best account for experimentally quantified responses. This model gave us an important step towards better understanding how acidification sensitivity by creating a foundation to investigate multiple stressors and by identifying processes impacted by hypoxia that may tie into internal pH regulation. Focusing on the early life stages, we found that the conversion efficiency of assimilates to structure and the maximum assimilation rate are the two DEB processes most likely responsible for delayed hatching, reduced growth, and low hatch survival under hypoxia.</w:t>
+      </w:r>
+      <w:r>
+        <w:t xml:space="preserve"> Reduced conversion efficiency could be indicative of slower rates of differentiation in development, which could impair formation of ionocytes, gills, and organ systems that improve acid-base competency. </w:t>
+      </w:r>
+      <w:proofErr w:type="gramStart"/>
+      <w:r>
+        <w:t>Both of these</w:t>
+      </w:r>
+      <w:proofErr w:type="gramEnd"/>
+      <w:r>
+        <w:t xml:space="preserve"> processes </w:t>
+      </w:r>
+      <w:r>
+        <w:t>c</w:t>
+      </w:r>
+      <w:r>
+        <w:t xml:space="preserve">ould </w:t>
+      </w:r>
+      <w:r>
+        <w:t xml:space="preserve">also </w:t>
+      </w:r>
+      <w:r>
+        <w:t xml:space="preserve">result in </w:t>
+      </w:r>
+      <w:r>
+        <w:t xml:space="preserve">less energy for homeostasis. </w:t>
+      </w:r>
+      <w:r>
+        <w:t xml:space="preserve">Maintenance is often considered to be the process most likely affected by acidification in DEB modeling (Jager et al., 2016; Moreira et al., 2022; Pousse et al., </w:t>
+      </w:r>
+      <w:r>
+        <w:lastRenderedPageBreak/>
+        <w:t>2022). We</w:t>
+      </w:r>
+      <w:r>
+        <w:t xml:space="preserve"> did not find </w:t>
+      </w:r>
+      <w:r>
+        <w:t xml:space="preserve">elevated maintenance rates to be a primary source of hypoxia effects, which could bode well for </w:t>
+      </w:r>
+      <w:r>
+        <w:rPr>
+          <w:i/>
+          <w:iCs/>
+        </w:rPr>
+        <w:t>M. menidia</w:t>
+      </w:r>
+      <w:r>
+        <w:t xml:space="preserve"> in that both stressors would not be simultaneously demanding energy for maintenance. </w:t>
+      </w:r>
+    </w:p>
+    <w:p>
+      <w:pPr>
+        <w:pStyle w:val="TS"/>
+        <w:spacing w:line="480" w:lineRule="auto"/>
+      </w:pPr>
+      <w:r>
+        <w:tab/>
+        <w:t>This dissertation presents a valuable contribution in quantifying the physiological and energetic mechanisms underlying observed tolerance and sensitivity to various combinations of pCO</w:t>
+      </w:r>
+      <w:r>
+        <w:rPr>
+          <w:vertAlign w:val="subscript"/>
+        </w:rPr>
+        <w:t>2</w:t>
+      </w:r>
+      <w:r>
+        <w:t xml:space="preserve">, oxygen, and temperature. </w:t>
+      </w:r>
+      <w:r>
+        <w:t xml:space="preserve">It is important to examine multiple types of responses to gain a fuller understanding of species sensitivity and capacity for </w:t>
+      </w:r>
+      <w:r>
+        <w:t>acclimation</w:t>
+      </w:r>
+      <w:r>
+        <w:t xml:space="preserve">. Phenotypic buffering can allow some responses to </w:t>
+      </w:r>
+      <w:r>
+        <w:t xml:space="preserve">remain constant across different levels of a stressor, as growth and survival sometimes do in </w:t>
+      </w:r>
+      <w:r>
+        <w:rPr>
+          <w:i/>
+          <w:iCs/>
+        </w:rPr>
+        <w:t>M. menidia</w:t>
+      </w:r>
+      <w:r>
+        <w:t xml:space="preserve"> exposed to low and high pCO</w:t>
+      </w:r>
+      <w:r>
+        <w:rPr>
+          <w:vertAlign w:val="subscript"/>
+        </w:rPr>
+        <w:t>2</w:t>
+      </w:r>
+      <w:r>
+        <w:t xml:space="preserve">, because a physiological mechanism is changing instead and allowing other traits to maintain performance (Sunday et al., 2014). Identifying these mechanisms can help us understands the limits of acclimation and what tradeoffs they may incur. </w:t>
+      </w:r>
+      <w:r>
+        <w:t>The wide variability in sensitivity of the responses we measured also highlights the high level of phenotypic variability in multiple processes, which increases the chances that at least some individuals will survive. For example, great positive skew in embryo ionocyte densities may have yielded a subset that went on to be measured as insensitive to high pCO</w:t>
+      </w:r>
+      <w:r>
+        <w:rPr>
+          <w:vertAlign w:val="subscript"/>
+        </w:rPr>
+        <w:t>2</w:t>
+      </w:r>
+      <w:r>
+        <w:t xml:space="preserve"> after hatching. These survivors possibly pass on modes of transgenerational acclimation to offspring and their tolerance buys time for genetic adaptation to occur (Chevin et al., 2010). </w:t>
+      </w:r>
+    </w:p>
+    <w:p>
+      <w:pPr>
+        <w:pStyle w:val="TS"/>
+        <w:spacing w:line="480" w:lineRule="auto"/>
+      </w:pPr>
+    </w:p>
+    <w:p>
+      <w:pPr>
+        <w:pStyle w:val="TS"/>
+        <w:spacing w:line="480" w:lineRule="auto"/>
         <w:rPr>
           <w:b/>
           <w:bCs/>
         </w:rPr>
       </w:pPr>
-    </w:p>
-    <w:p>
-      <w:pPr>
-        <w:pStyle w:val="TS"/>
+      <w:r>
         <w:rPr>
           <w:b/>
           <w:bCs/>
         </w:rPr>
-      </w:pPr>
-    </w:p>
-    <w:p>
-      <w:pPr>
-        <w:pStyle w:val="TS"/>
-        <w:numPr>
-          <w:ilvl w:val="0"/>
-          <w:numId w:val="2"/>
-        </w:numPr>
-      </w:pPr>
-      <w:r>
-        <w:t xml:space="preserve">Acidification alone </w:t>
-      </w:r>
-      <w:r>
-        <w:t>has variable and usually no effect on physiology</w:t>
-      </w:r>
-    </w:p>
-    <w:p>
-      <w:pPr>
-        <w:pStyle w:val="TS"/>
-        <w:numPr>
-          <w:ilvl w:val="1"/>
-          <w:numId w:val="2"/>
-        </w:numPr>
-      </w:pPr>
-      <w:r>
-        <w:t xml:space="preserve">But combining acidification with hypoxia or temperature can elicit interactive responses. </w:t>
-      </w:r>
-    </w:p>
-    <w:p>
-      <w:pPr>
-        <w:pStyle w:val="TS"/>
-        <w:numPr>
-          <w:ilvl w:val="1"/>
-          <w:numId w:val="2"/>
-        </w:numPr>
-      </w:pPr>
-      <w:r>
-        <w:t xml:space="preserve">This work improved understanding of previously observed effects. </w:t>
-      </w:r>
-    </w:p>
-    <w:p>
-      <w:pPr>
-        <w:pStyle w:val="TS"/>
-        <w:numPr>
-          <w:ilvl w:val="1"/>
-          <w:numId w:val="2"/>
-        </w:numPr>
-      </w:pPr>
-      <w:r>
-        <w:t xml:space="preserve">In wild context, with fluctuations and different combinations, gradual global ocean acidification is unlikely to negatively impact </w:t>
+        <w:t>Future Directions</w:t>
+      </w:r>
+    </w:p>
+    <w:p>
+      <w:pPr>
+        <w:pStyle w:val="TS"/>
+        <w:spacing w:line="480" w:lineRule="auto"/>
+        <w:ind w:firstLine="720"/>
+      </w:pPr>
+      <w:r>
+        <w:t xml:space="preserve">There are two pressing demands in global change research that this dissertation sets </w:t>
+      </w:r>
+      <w:r>
+        <w:t xml:space="preserve">a foundation to </w:t>
+      </w:r>
+      <w:r>
+        <w:t>investigate in the future. One is the need to bridge cellular, physiological, whole-organismal, and life history impacts of multiple stressors to the population level</w:t>
+      </w:r>
+      <w:r>
+        <w:t xml:space="preserve"> </w:t>
+      </w:r>
+      <w:r>
+        <w:t xml:space="preserve">. The second, which builds upon the first, is the need to integrate biological responses of individual species </w:t>
+      </w:r>
+      <w:r>
+        <w:lastRenderedPageBreak/>
+        <w:t>with biological, physical, and chemical oceanography monitoring</w:t>
+      </w:r>
+      <w:r>
+        <w:t xml:space="preserve"> and social science</w:t>
+      </w:r>
+      <w:r>
+        <w:t xml:space="preserve"> to support ecosystem-based management</w:t>
+      </w:r>
+      <w:r>
+        <w:t xml:space="preserve"> (Leslie and McLeod, 2007). </w:t>
+      </w:r>
+    </w:p>
+    <w:p>
+      <w:pPr>
+        <w:pStyle w:val="TS"/>
+        <w:spacing w:line="480" w:lineRule="auto"/>
+        <w:ind w:firstLine="720"/>
+      </w:pPr>
+      <w:r>
+        <w:t xml:space="preserve">DEB models are a well-established approach to connect individual effects to the population level (Nisbet et al., 2000). Future work should build on our DEB model by exploring the incorporation of additional stressors and using it to model population growth rates under different scenarios of global change conditions. </w:t>
+      </w:r>
+      <w:r>
+        <w:t xml:space="preserve">Modeling acidification effects in our DEB model was not within the scope of this dissertation because of the inconsistency of acidification effects on </w:t>
       </w:r>
       <w:r>
         <w:rPr>
@@ -731,328 +2616,544 @@
         <w:t>M. menidia</w:t>
       </w:r>
       <w:r>
-        <w:t xml:space="preserve">. Temperature and oxygen have much more direct effects on responses that are important for life history variables. </w:t>
-      </w:r>
-    </w:p>
-    <w:p>
-      <w:pPr>
-        <w:pStyle w:val="TS"/>
-        <w:numPr>
-          <w:ilvl w:val="1"/>
-          <w:numId w:val="2"/>
-        </w:numPr>
-      </w:pPr>
-      <w:r>
-        <w:t xml:space="preserve">How does this compare to other species? </w:t>
-      </w:r>
-      <w:r>
-        <w:t xml:space="preserve">Without getting into the weeds, just describe the range of sensitivities. </w:t>
-      </w:r>
-    </w:p>
-    <w:p>
-      <w:pPr>
-        <w:pStyle w:val="TS"/>
-        <w:numPr>
-          <w:ilvl w:val="0"/>
-          <w:numId w:val="2"/>
-        </w:numPr>
-      </w:pPr>
-      <w:r>
-        <w:lastRenderedPageBreak/>
-        <w:t>Implications of energy budget under hypoxia for CO2 sensitivity (this is my chance to discuss this since the standalone paper doesn’t make as much sense to dwell on OA)</w:t>
-      </w:r>
-    </w:p>
-    <w:p>
-      <w:pPr>
-        <w:pStyle w:val="TS"/>
-        <w:numPr>
-          <w:ilvl w:val="1"/>
-          <w:numId w:val="2"/>
-        </w:numPr>
-      </w:pPr>
-      <w:r>
-        <w:t>The growth efficiency or conversion efficiency coming from anaerobic metabolism being less efficient – what would that mean for acid-base balance?</w:t>
-      </w:r>
-      <w:r>
-        <w:t xml:space="preserve"> Are protons released from anaerobiosis that would bring down internal pH? </w:t>
-      </w:r>
-    </w:p>
-    <w:p>
-      <w:pPr>
-        <w:pStyle w:val="TS"/>
-        <w:numPr>
-          <w:ilvl w:val="1"/>
-          <w:numId w:val="2"/>
-        </w:numPr>
-      </w:pPr>
-      <w:r>
-        <w:t>Slower differentiation could mean slower ionocyte differentiation, slower gill structure development</w:t>
-      </w:r>
-      <w:r>
-        <w:t xml:space="preserve">, slower development of other homeostasis mechanisms and organ systems. </w:t>
-      </w:r>
-    </w:p>
-    <w:p>
-      <w:pPr>
-        <w:pStyle w:val="TS"/>
-        <w:numPr>
-          <w:ilvl w:val="1"/>
-          <w:numId w:val="2"/>
-        </w:numPr>
-      </w:pPr>
-      <w:r>
-        <w:t xml:space="preserve">Energy budget doesn’t account for the concept that the most sensitive ones may die off at the earliest stages (e.g. weeded out by hatching or first feeding) and the remaining survivors are more tolerant – not a specific physiological mechanism but a result of phenotypic variability. </w:t>
-      </w:r>
-    </w:p>
-    <w:p>
-      <w:pPr>
-        <w:pStyle w:val="TS"/>
-        <w:numPr>
-          <w:ilvl w:val="2"/>
-          <w:numId w:val="2"/>
-        </w:numPr>
-      </w:pPr>
-      <w:r>
-        <w:t xml:space="preserve">The skew in embryo but not larval skin ionocytes supports this, as Janet pointed out in comment on Ch 3. </w:t>
-      </w:r>
-    </w:p>
-    <w:p>
-      <w:pPr>
-        <w:pStyle w:val="TS"/>
-      </w:pPr>
-    </w:p>
-    <w:p>
-      <w:pPr>
-        <w:pStyle w:val="TS"/>
-      </w:pPr>
-      <w:r>
+        <w:t xml:space="preserve"> throughout multiple experiments and to allow sufficient attention to hypoxia effects on the energy budget.</w:t>
+      </w:r>
+      <w:r>
+        <w:t xml:space="preserve"> </w:t>
+      </w:r>
+      <w:r>
+        <w:t xml:space="preserve">Now that the parameters have been estimated and correction factors established for one stressor, this work should be built on to obtain population-level predictions for multiple stressors. </w:t>
+      </w:r>
+    </w:p>
+    <w:p>
+      <w:pPr>
+        <w:pStyle w:val="TS"/>
+        <w:spacing w:line="480" w:lineRule="auto"/>
+      </w:pPr>
+      <w:r>
+        <w:tab/>
+        <w:t xml:space="preserve">We have documented the range of sensitivity levels </w:t>
+      </w:r>
+      <w:r>
+        <w:rPr>
+          <w:i/>
+          <w:iCs/>
+        </w:rPr>
+        <w:t>M. menidia</w:t>
+      </w:r>
+      <w:r>
+        <w:t xml:space="preserve"> early life stages have to pCO</w:t>
+      </w:r>
+      <w:r>
+        <w:rPr>
+          <w:vertAlign w:val="subscript"/>
+        </w:rPr>
+        <w:t>2</w:t>
+      </w:r>
+      <w:r>
+        <w:t>, oxygen, and temperature. Coastal and estuarine monitoring of environmental conditions and projections for future conditions could be combined with these sensitivity levels to</w:t>
+      </w:r>
+      <w:r>
+        <w:t xml:space="preserve"> identify regions with most and least suitable habitat, keeping in mind that sensitivities – especially for acidification – tend to be low and seasonally dependent. The high possibility for tolerance could be considered as a competitive advantage that may allow </w:t>
+      </w:r>
+      <w:r>
+        <w:rPr>
+          <w:i/>
+          <w:iCs/>
+        </w:rPr>
+        <w:t>M. menidia</w:t>
+      </w:r>
+      <w:r>
+        <w:t xml:space="preserve"> to live in areas other species would avoid.</w:t>
+      </w:r>
+      <w:r>
+        <w:t xml:space="preserve"> As an abundant forage fish that </w:t>
+      </w:r>
+      <w:r>
+        <w:t xml:space="preserve">provides an important food source for fish, birds, and mammals, predicting population growth and preferred habitat could contribute an important link in ecosystem-level studies. </w:t>
+      </w:r>
+    </w:p>
+    <w:p>
+      <w:pPr>
+        <w:pStyle w:val="TS"/>
+        <w:spacing w:line="480" w:lineRule="auto"/>
         <w:rPr>
           <w:b/>
           <w:bCs/>
         </w:rPr>
-        <w:t>Future Directions</w:t>
-      </w:r>
-    </w:p>
-    <w:p>
-      <w:pPr>
-        <w:pStyle w:val="TS"/>
-      </w:pPr>
-    </w:p>
-    <w:p>
-      <w:pPr>
-        <w:pStyle w:val="TS"/>
-      </w:pPr>
-    </w:p>
-    <w:p>
-      <w:pPr>
-        <w:pStyle w:val="TS"/>
-        <w:numPr>
-          <w:ilvl w:val="0"/>
-          <w:numId w:val="2"/>
-        </w:numPr>
-      </w:pPr>
-      <w:r>
-        <w:t>Future directions</w:t>
-      </w:r>
-    </w:p>
-    <w:p>
-      <w:pPr>
-        <w:pStyle w:val="TS"/>
-        <w:numPr>
-          <w:ilvl w:val="1"/>
-          <w:numId w:val="2"/>
-        </w:numPr>
-      </w:pPr>
-      <w:r>
-        <w:t>Compare to more sensitive species</w:t>
-      </w:r>
-    </w:p>
-    <w:p>
-      <w:pPr>
-        <w:pStyle w:val="TS"/>
-        <w:numPr>
-          <w:ilvl w:val="1"/>
-          <w:numId w:val="2"/>
-        </w:numPr>
-      </w:pPr>
-      <w:r>
-        <w:t xml:space="preserve">Take DEB model to the next step with population predictions and </w:t>
-      </w:r>
-      <w:proofErr w:type="spellStart"/>
-      <w:r>
-        <w:t>multistressor</w:t>
-      </w:r>
-      <w:proofErr w:type="spellEnd"/>
-      <w:r>
-        <w:t xml:space="preserve"> scenario simulations ranging from worst to best effects of OA (since it varies). </w:t>
-      </w:r>
-    </w:p>
-    <w:p>
-      <w:pPr>
-        <w:pStyle w:val="TS"/>
-        <w:numPr>
-          <w:ilvl w:val="1"/>
-          <w:numId w:val="2"/>
-        </w:numPr>
-      </w:pPr>
-      <w:r>
-        <w:t xml:space="preserve">Apply sensitivities to ecosystem models and decision support tools (like with hotspots approach). </w:t>
-      </w:r>
-    </w:p>
-    <w:p>
-      <w:pPr>
-        <w:pStyle w:val="TS"/>
-      </w:pPr>
-    </w:p>
-    <w:p>
-      <w:pPr>
-        <w:pStyle w:val="TS"/>
-      </w:pPr>
-    </w:p>
-    <w:p>
-      <w:pPr>
-        <w:pStyle w:val="TS"/>
-      </w:pPr>
-    </w:p>
-    <w:p>
-      <w:pPr>
-        <w:pStyle w:val="TS"/>
-      </w:pPr>
-    </w:p>
-    <w:p>
-      <w:pPr>
-        <w:pStyle w:val="TS"/>
-      </w:pPr>
-      <w:r>
-        <w:t>Considerations</w:t>
-      </w:r>
-    </w:p>
-    <w:p>
-      <w:pPr>
-        <w:pStyle w:val="TS"/>
-      </w:pPr>
-      <w:r>
-        <w:t>-</w:t>
-      </w:r>
-      <w:r>
-        <w:t>Look for similar points in the conclusions</w:t>
-      </w:r>
-      <w:r>
-        <w:t xml:space="preserve"> and abstract</w:t>
-      </w:r>
-      <w:r>
-        <w:t xml:space="preserve"> of each chapter</w:t>
-      </w:r>
-    </w:p>
-    <w:p>
-      <w:pPr>
-        <w:pStyle w:val="TS"/>
-      </w:pPr>
-      <w:r>
-        <w:t xml:space="preserve">-How does the DEB chapter tie in with the other three? </w:t>
-      </w:r>
-    </w:p>
-    <w:p>
-      <w:pPr>
-        <w:pStyle w:val="TS"/>
-      </w:pPr>
-      <w:r>
-        <w:t>-Go back to dissertation proposal and look at original objectives</w:t>
-      </w:r>
-    </w:p>
-    <w:p>
-      <w:pPr>
-        <w:pStyle w:val="TS"/>
-      </w:pPr>
-    </w:p>
-    <w:p>
-      <w:pPr>
-        <w:pStyle w:val="TS"/>
-      </w:pPr>
-    </w:p>
-    <w:p>
-      <w:pPr>
-        <w:pStyle w:val="TS"/>
-      </w:pPr>
-    </w:p>
-    <w:p>
-      <w:pPr>
-        <w:pStyle w:val="TS"/>
-      </w:pPr>
-    </w:p>
-    <w:p>
-      <w:pPr>
-        <w:pStyle w:val="TS"/>
-      </w:pPr>
-      <w:r>
+      </w:pPr>
+    </w:p>
+    <w:p>
+      <w:pPr>
+        <w:pStyle w:val="TS"/>
+        <w:spacing w:line="480" w:lineRule="auto"/>
+        <w:rPr>
+          <w:b/>
+          <w:bCs/>
+        </w:rPr>
+      </w:pPr>
+      <w:r>
+        <w:rPr>
+          <w:b/>
+          <w:bCs/>
+        </w:rPr>
         <w:t>References</w:t>
       </w:r>
     </w:p>
     <w:p>
       <w:pPr>
         <w:pStyle w:val="TS"/>
-      </w:pPr>
-    </w:p>
-    <w:p>
-      <w:pPr>
-        <w:pStyle w:val="TS"/>
-      </w:pPr>
-      <w:r>
-        <w:t>Baumann et al 2015 – flax pond</w:t>
-      </w:r>
-    </w:p>
-    <w:p>
-      <w:pPr>
-        <w:pStyle w:val="TS"/>
-      </w:pPr>
-      <w:r>
-        <w:t>Wallace et al 2014 – other eutrophication problem or whatever</w:t>
-      </w:r>
-    </w:p>
-    <w:p>
-      <w:pPr>
-        <w:pStyle w:val="TS"/>
-      </w:pPr>
-      <w:r>
-        <w:t xml:space="preserve">IPCC – end of century </w:t>
-      </w:r>
-      <w:proofErr w:type="spellStart"/>
-      <w:r>
-        <w:t>oa</w:t>
-      </w:r>
-      <w:proofErr w:type="spellEnd"/>
-      <w:r>
-        <w:t xml:space="preserve"> levels</w:t>
-      </w:r>
-    </w:p>
-    <w:p>
-      <w:pPr>
-        <w:pStyle w:val="TS"/>
-      </w:pPr>
-      <w:r>
-        <w:t>Cheung et al 2013 – shrinking of fishes</w:t>
-      </w:r>
-    </w:p>
-    <w:p>
-      <w:pPr>
-        <w:pStyle w:val="TS"/>
-      </w:pPr>
-      <w:r>
-        <w:t xml:space="preserve">Montgomery et al 2019 – </w:t>
-      </w:r>
-      <w:proofErr w:type="spellStart"/>
-      <w:r>
-        <w:t>pcrit</w:t>
-      </w:r>
-      <w:proofErr w:type="spellEnd"/>
-      <w:r>
-        <w:t xml:space="preserve"> increases with </w:t>
-      </w:r>
-      <w:proofErr w:type="spellStart"/>
-      <w:r>
-        <w:t>oa</w:t>
-      </w:r>
-      <w:proofErr w:type="spellEnd"/>
+        <w:spacing w:line="480" w:lineRule="auto"/>
+        <w:ind w:left="720" w:hanging="720"/>
+      </w:pPr>
+      <w:r>
+        <w:lastRenderedPageBreak/>
+        <w:t xml:space="preserve">Baumann, H., Wallace, R. B., Tagliaferri, T., and Gobler, C. J. 2015. Large Natural pH, </w:t>
+      </w:r>
+      <w:proofErr w:type="gramStart"/>
+      <w:r>
+        <w:t>CO</w:t>
+      </w:r>
+      <w:r>
+        <w:rPr>
+          <w:vertAlign w:val="subscript"/>
+        </w:rPr>
+        <w:t>2</w:t>
+      </w:r>
+      <w:proofErr w:type="gramEnd"/>
+      <w:r>
+        <w:t xml:space="preserve"> and O</w:t>
+      </w:r>
+      <w:r>
+        <w:rPr>
+          <w:vertAlign w:val="subscript"/>
+        </w:rPr>
+        <w:t>2</w:t>
+      </w:r>
+      <w:r>
+        <w:t xml:space="preserve"> Fluctuations in a Temperate Tidal Salt Marsh on Diel, Seasonal, and Interannual Time Scales. </w:t>
+      </w:r>
+      <w:r>
+        <w:rPr>
+          <w:i/>
+          <w:iCs/>
+        </w:rPr>
+        <w:t>Estuaries and Coasts</w:t>
+      </w:r>
+      <w:r>
+        <w:t xml:space="preserve">, 38: 220-231. </w:t>
+      </w:r>
+    </w:p>
+    <w:p>
+      <w:pPr>
+        <w:pStyle w:val="TS"/>
+        <w:spacing w:line="480" w:lineRule="auto"/>
+        <w:ind w:left="720" w:hanging="720"/>
+      </w:pPr>
+      <w:r>
+        <w:t xml:space="preserve">Cheung, W. W. L., Sarmiento, J. L., Dunne, J., Fröhlicher, T. L., Lam, V. W. Y., Palomares, M. L. D., Watson, R., and Pauly, D. 2012. Shrinking of fishes exacerbates impacts of global ocean changes on marine ecosystems. </w:t>
+      </w:r>
+      <w:r>
+        <w:rPr>
+          <w:i/>
+          <w:iCs/>
+        </w:rPr>
+        <w:t>Nat. Clim. Change</w:t>
+      </w:r>
+      <w:r>
+        <w:t xml:space="preserve">, 3: 254-258. </w:t>
+      </w:r>
+    </w:p>
+    <w:p>
+      <w:pPr>
+        <w:pStyle w:val="TS"/>
+        <w:spacing w:line="480" w:lineRule="auto"/>
+        <w:ind w:left="720" w:hanging="720"/>
+      </w:pPr>
+      <w:r>
+        <w:t xml:space="preserve">Chevin, L.-M., Lande, R., and Mace, G. M. 2010. Adaptation, Plasticity, and Extinction in a Changing Environment: Towards a Predictive Theory. </w:t>
+      </w:r>
+      <w:r>
+        <w:rPr>
+          <w:i/>
+          <w:iCs/>
+        </w:rPr>
+        <w:t>PLoS Biol.</w:t>
+      </w:r>
+      <w:r>
+        <w:t>, 8(4): e1000357. doi: 10.1371/journal.pbio.1000357</w:t>
+      </w:r>
+    </w:p>
+    <w:p>
+      <w:pPr>
+        <w:pStyle w:val="TS"/>
+        <w:spacing w:line="480" w:lineRule="auto"/>
+        <w:ind w:left="720" w:hanging="720"/>
+      </w:pPr>
+      <w:r>
+        <w:t>Cooley, S., Schoeman, D., Bopp, L., Boyd, P., Donner, S., Ghebrehiwet, D. Y., Ito, S.-I., Kiessling, W., Martinetto, P., Ojea, E., Racault, M.-F., Rost, B., and Skern-Mauritzen, M. 2022. Oceans and Coastal Ecosystems and Their Services. In: Climate Change 2022: Impacts, Adaptation and Vulnerability. Contribution of Working Group II to the Sixth Assessment Report of the Intergovernmental Panel on Climate Change [H.-O. Pörtner, D.C. Roberts, M. Tignor, E.S. Poloczanska, K. Mintenbeck, A. Alegría, M. Craig, S. Langsdorf, S. Löschke, V. Möller, A. Okem, B. Rama (eds.)]. Cambridge University Press, Cambridge, UK and New York, NY, USA, pp. 379–550, doi:10.1017/9781009325844.005.</w:t>
+      </w:r>
+    </w:p>
+    <w:p>
+      <w:pPr>
+        <w:pStyle w:val="TS"/>
+        <w:spacing w:line="480" w:lineRule="auto"/>
+        <w:ind w:left="720" w:hanging="720"/>
+      </w:pPr>
+      <w:r>
+        <w:t xml:space="preserve">Foo, S. A. and Byrne, M. 2016. </w:t>
+      </w:r>
+      <w:r>
+        <w:t xml:space="preserve">Chapter Two – Acclimatization and Adaptive Capacity of Marine Species in a Changing Ocean. In: Advances in Marine Biology, Vol. 74. [Barbara E. Curry, ed.]. Academic Press, </w:t>
+      </w:r>
+      <w:r>
+        <w:t>Cambridge, MA</w:t>
+      </w:r>
+      <w:r>
+        <w:t xml:space="preserve">, USA, pp. 69-116. </w:t>
+      </w:r>
+    </w:p>
+    <w:p>
+      <w:pPr>
+        <w:pStyle w:val="TS"/>
+        <w:spacing w:line="480" w:lineRule="auto"/>
+        <w:ind w:left="720" w:hanging="720"/>
+      </w:pPr>
+      <w:r>
+        <w:t xml:space="preserve">Gobler, C. J., Merlo, L. R., Morrell, B. K., and Griffith, A. W. 2018. Temperature, Acidification, and Food Supply Interact to Negatively Affect the Growth and Survival of the Forage </w:t>
+      </w:r>
+      <w:r>
+        <w:lastRenderedPageBreak/>
+        <w:t xml:space="preserve">Fish, </w:t>
+      </w:r>
+      <w:r>
+        <w:rPr>
+          <w:i/>
+          <w:iCs/>
+        </w:rPr>
+        <w:t>Menidia beryllina</w:t>
+      </w:r>
+      <w:r>
+        <w:t xml:space="preserve"> (Inland Silverside), and </w:t>
+      </w:r>
+      <w:r>
+        <w:rPr>
+          <w:i/>
+          <w:iCs/>
+        </w:rPr>
+        <w:t>Cyprinodon variegatus</w:t>
+      </w:r>
+      <w:r>
+        <w:t xml:space="preserve"> (Sheepshead Minnow). </w:t>
+      </w:r>
+      <w:r>
+        <w:rPr>
+          <w:i/>
+          <w:iCs/>
+        </w:rPr>
+        <w:t>Front. Mar. Sci.</w:t>
+      </w:r>
+      <w:r>
+        <w:t xml:space="preserve">, 5: 86. doi: 10.3389/fmars.2018.00086 </w:t>
+      </w:r>
+    </w:p>
+    <w:p>
+      <w:pPr>
+        <w:pStyle w:val="TS"/>
+        <w:spacing w:line="480" w:lineRule="auto"/>
+        <w:ind w:left="720" w:hanging="720"/>
+      </w:pPr>
+      <w:r>
+        <w:t xml:space="preserve">Harvey, B. P., Gwynn-Jones, D., and Moore, P. J. 2013. Meta-analysis reveals complex marine biological responses to the interactive effects of ocean acidification and warming. </w:t>
+      </w:r>
+      <w:r>
+        <w:rPr>
+          <w:i/>
+          <w:iCs/>
+        </w:rPr>
+        <w:t>Ecol. Evol.</w:t>
+      </w:r>
+      <w:r>
+        <w:t xml:space="preserve">, 3(4): 1016-1030. </w:t>
+      </w:r>
+    </w:p>
+    <w:p>
+      <w:pPr>
+        <w:pStyle w:val="TS"/>
+        <w:spacing w:line="480" w:lineRule="auto"/>
+        <w:ind w:left="720" w:hanging="720"/>
+      </w:pPr>
+      <w:r>
+        <w:t xml:space="preserve">Jager, T., Ravagnan, E., and Dupont, S. 2016. Near-future ocean acidification impacts maintenance costs in sea-urchin larvae: Identification of stress factors and tipping points using a DEB modelling approach. </w:t>
+      </w:r>
+      <w:r>
+        <w:rPr>
+          <w:i/>
+          <w:iCs/>
+        </w:rPr>
+        <w:t>J. Exp. Mar. Biol. Ecol.</w:t>
+      </w:r>
+      <w:r>
+        <w:t xml:space="preserve">, 474: 11-17. </w:t>
+      </w:r>
+    </w:p>
+    <w:p>
+      <w:pPr>
+        <w:pStyle w:val="TS"/>
+        <w:spacing w:line="480" w:lineRule="auto"/>
+        <w:ind w:left="720" w:hanging="720"/>
+      </w:pPr>
+      <w:r>
+        <w:t xml:space="preserve">Leslie, H. M. and McLeod, K. L. 2007. Confronting the challenges of implementing marine ecosystem-based management. </w:t>
+      </w:r>
+      <w:r>
+        <w:rPr>
+          <w:i/>
+          <w:iCs/>
+        </w:rPr>
+        <w:t>Front. Ecol. Environ.</w:t>
+      </w:r>
+      <w:r>
+        <w:t xml:space="preserve">, 5(10): 540-548. doi: 10.1890/060093 </w:t>
+      </w:r>
+    </w:p>
+    <w:p>
+      <w:pPr>
+        <w:pStyle w:val="TS"/>
+        <w:spacing w:line="480" w:lineRule="auto"/>
+        <w:ind w:left="720" w:hanging="720"/>
+      </w:pPr>
+      <w:r>
+        <w:t xml:space="preserve">Miller, S. H., Breitburg, D. L., Burrell, R. B., and Keppel, A. G. 2016. Acidification increases sensitivity to hypoxia in important forage fishes. </w:t>
+      </w:r>
+      <w:r>
+        <w:rPr>
+          <w:i/>
+          <w:iCs/>
+        </w:rPr>
+        <w:t>Mar. Ecol. Prog. Ser.</w:t>
+      </w:r>
+      <w:r>
+        <w:t xml:space="preserve">, 549: 1-8. </w:t>
+      </w:r>
+    </w:p>
+    <w:p>
+      <w:pPr>
+        <w:pStyle w:val="TS"/>
+        <w:spacing w:line="480" w:lineRule="auto"/>
+        <w:ind w:left="720" w:hanging="720"/>
+      </w:pPr>
+      <w:r>
+        <w:t>Montgomery, D. W., Simpson, S. D., Engelhard, G. H., Birchenough, S. N. R., and Wilson, R. W. 2019. Rising CO</w:t>
+      </w:r>
+      <w:r>
+        <w:rPr>
+          <w:vertAlign w:val="subscript"/>
+        </w:rPr>
+        <w:t>2</w:t>
+      </w:r>
+      <w:r>
+        <w:t xml:space="preserve"> enhances hypoxia tolerance in a marine fish. </w:t>
+      </w:r>
+      <w:r>
+        <w:rPr>
+          <w:i/>
+          <w:iCs/>
+        </w:rPr>
+        <w:t>Sci. Rep.</w:t>
+      </w:r>
+      <w:r>
+        <w:t xml:space="preserve">, 9: 15152. https://doi.org/10.1038/s41598-019-51572-4 </w:t>
+      </w:r>
+    </w:p>
+    <w:p>
+      <w:pPr>
+        <w:pStyle w:val="TS"/>
+        <w:spacing w:line="480" w:lineRule="auto"/>
+        <w:ind w:left="720" w:hanging="720"/>
+      </w:pPr>
+      <w:r>
+        <w:t>Moreira, J. M., Mendes, A. C., Maulvault, A. L., Marques, A., Rosa, R., Pous</w:t>
+      </w:r>
+      <w:r>
+        <w:rPr>
+          <w:rFonts w:cs="Times New Roman"/>
+        </w:rPr>
+        <w:t>ã</w:t>
+      </w:r>
+      <w:r>
+        <w:t xml:space="preserve">o-Ferreira, P., Sousa, T., Anacleto, P., and Marques, G. M. 2022. Impacts of ocean warming and acidification on the energy budget of three commercially important fish species. </w:t>
+      </w:r>
+      <w:r>
+        <w:rPr>
+          <w:i/>
+          <w:iCs/>
+        </w:rPr>
+        <w:t>Conserv. Physiol.</w:t>
+      </w:r>
+      <w:r>
+        <w:t xml:space="preserve">, 10(1): coac048. doi: 10.1093/conphys/coac048 </w:t>
+      </w:r>
+    </w:p>
+    <w:p>
+      <w:pPr>
+        <w:pStyle w:val="TS"/>
+        <w:spacing w:line="480" w:lineRule="auto"/>
+        <w:ind w:left="720" w:hanging="720"/>
+      </w:pPr>
+      <w:r>
+        <w:t xml:space="preserve">Nisbet, R. M., Muller, E. B., Lika, K., and Kooijman, S. A. L. M. 2000. From molecules to ecosystems through dynamic energy budget models. </w:t>
+      </w:r>
+      <w:r>
+        <w:rPr>
+          <w:i/>
+          <w:iCs/>
+        </w:rPr>
+        <w:t>J. Anim. Ecol.</w:t>
+      </w:r>
+      <w:r>
+        <w:t xml:space="preserve">, 69: 913-926. </w:t>
+      </w:r>
+    </w:p>
+    <w:p>
+      <w:pPr>
+        <w:pStyle w:val="TS"/>
+        <w:spacing w:line="480" w:lineRule="auto"/>
+        <w:ind w:left="720" w:hanging="720"/>
+      </w:pPr>
+      <w:r>
+        <w:lastRenderedPageBreak/>
+        <w:t xml:space="preserve">Pousse, </w:t>
+      </w:r>
+      <w:r>
+        <w:rPr>
+          <w:rFonts w:cs="Times New Roman"/>
+        </w:rPr>
+        <w:t>É</w:t>
+      </w:r>
+      <w:r>
+        <w:t xml:space="preserve">., Munroe, D., Hart, D., Hennen, D., Cameron, L. P., Rheuban, J. E., Wang, Z. A., Wikfors, G. H., and Meseck, S. L. 2022. Dynamic energy budget modeling of Atlantic surfclam, </w:t>
+      </w:r>
+      <w:r>
+        <w:rPr>
+          <w:i/>
+          <w:iCs/>
+        </w:rPr>
+        <w:t>Spisula solidissima</w:t>
+      </w:r>
+      <w:r>
+        <w:t xml:space="preserve">, under future ocean acidification and warming. </w:t>
+      </w:r>
+      <w:r>
+        <w:rPr>
+          <w:i/>
+          <w:iCs/>
+        </w:rPr>
+        <w:t>Mar. Environ. Res.</w:t>
+      </w:r>
+      <w:r>
+        <w:t xml:space="preserve">, 177: 105602. https://doi.org/10.1016/j.marenvres.2022.105602 </w:t>
+      </w:r>
+    </w:p>
+    <w:p>
+      <w:pPr>
+        <w:pStyle w:val="TS"/>
+        <w:spacing w:line="480" w:lineRule="auto"/>
+        <w:ind w:left="720" w:hanging="720"/>
+      </w:pPr>
+      <w:r>
+        <w:t xml:space="preserve">Stiasny, M. H., Sswat, M., Mittermayer, F. H., Falk-Peterson, I.-B., Schnell, N. K., Puvanendran, V., Mortensen, A., Reusch, T. B. H., and Clemmesen, C. 2019. Divergent responses of Atlantic cod to ocean acidification and food limitation. </w:t>
+      </w:r>
+      <w:r>
+        <w:rPr>
+          <w:i/>
+          <w:iCs/>
+        </w:rPr>
+        <w:t>Glob. Change Biol.</w:t>
+      </w:r>
+      <w:r>
+        <w:t xml:space="preserve">, 25: 839-849. </w:t>
+      </w:r>
+    </w:p>
+    <w:p>
+      <w:pPr>
+        <w:pStyle w:val="TS"/>
+        <w:spacing w:line="480" w:lineRule="auto"/>
+        <w:ind w:left="720" w:hanging="720"/>
+      </w:pPr>
+      <w:r>
+        <w:t xml:space="preserve">Sunday, J. M., Calosi, P., Dupont, S., Munday, P. L., Stillman, J. H., and Reusch, T. B. H. 2014. Evolution in an acidifying ocean. </w:t>
+      </w:r>
+      <w:r>
+        <w:rPr>
+          <w:i/>
+          <w:iCs/>
+        </w:rPr>
+        <w:t>Trends Ecol. Evol.</w:t>
+      </w:r>
+      <w:r>
+        <w:t xml:space="preserve">, 29(2): 117-125. </w:t>
+      </w:r>
+    </w:p>
+    <w:p>
+      <w:pPr>
+        <w:pStyle w:val="TS"/>
+        <w:spacing w:line="480" w:lineRule="auto"/>
+        <w:ind w:left="720" w:hanging="720"/>
+      </w:pPr>
+      <w:r>
+        <w:t xml:space="preserve">Targett, T. E., Grecay, P. A., and Dixon, R. L. 2019. Growth of the estuarine fish </w:t>
+      </w:r>
+      <w:r>
+        <w:rPr>
+          <w:i/>
+          <w:iCs/>
+        </w:rPr>
+        <w:t>Fundulus heteroclitus</w:t>
+      </w:r>
+      <w:r>
+        <w:t xml:space="preserve"> in response to diel-cycling hypoxia and acidification: interaction with temperature. </w:t>
+      </w:r>
+      <w:r>
+        <w:rPr>
+          <w:i/>
+          <w:iCs/>
+        </w:rPr>
+        <w:t>Can. J. Fish. Aquat. Sci.</w:t>
+      </w:r>
+      <w:r>
+        <w:t xml:space="preserve">, 76: 1295-1304. </w:t>
+      </w:r>
+    </w:p>
+    <w:p>
+      <w:pPr>
+        <w:pStyle w:val="TS"/>
+        <w:spacing w:line="480" w:lineRule="auto"/>
+        <w:ind w:left="720" w:hanging="720"/>
+      </w:pPr>
+      <w:r>
+        <w:t xml:space="preserve">Wallace, R. B., Baumann, H., Grear, J. S., Aller, R. C., and Gobler, C. J. 2014. Coastal ocean acidification: The other eutrophication problem. </w:t>
+      </w:r>
+      <w:r>
+        <w:rPr>
+          <w:i/>
+          <w:iCs/>
+        </w:rPr>
+        <w:t>Estuar. Coast. Shelf Sci.</w:t>
+      </w:r>
+      <w:r>
+        <w:t xml:space="preserve">, 148: 1-13. </w:t>
+      </w:r>
+    </w:p>
+    <w:p>
+      <w:pPr>
+        <w:pStyle w:val="TS"/>
+      </w:pPr>
+    </w:p>
+    <w:p>
+      <w:pPr>
+        <w:pStyle w:val="TS"/>
+      </w:pPr>
     </w:p>
     <w:sectPr>
       <w:pgSz w:w="12240" w:h="15840"/>
@@ -1082,7 +3183,7 @@
         <w:rFonts w:ascii="Symbol" w:hAnsi="Symbol" w:hint="default"/>
       </w:rPr>
     </w:lvl>
-    <w:lvl w:ilvl="1" w:tplc="04090003" w:tentative="1">
+    <w:lvl w:ilvl="1" w:tplc="04090003">
       <w:start w:val="1"/>
       <w:numFmt w:val="bullet"/>
       <w:lvlText w:val="o"/>
@@ -1795,7 +3896,6 @@
   <w:style w:type="character" w:default="1" w:styleId="DefaultParagraphFont">
     <w:name w:val="Default Paragraph Font"/>
     <w:uiPriority w:val="1"/>
-    <w:semiHidden/>
     <w:unhideWhenUsed/>
   </w:style>
   <w:style w:type="table" w:default="1" w:styleId="TableNormal">
@@ -1859,6 +3959,29 @@
       <w:ind w:left="720"/>
       <w:contextualSpacing/>
     </w:pPr>
+  </w:style>
+  <w:style w:type="character" w:styleId="Hyperlink">
+    <w:name w:val="Hyperlink"/>
+    <w:basedOn w:val="DefaultParagraphFont"/>
+    <w:uiPriority w:val="99"/>
+    <w:unhideWhenUsed/>
+    <w:rsid w:val="003878B5"/>
+    <w:rPr>
+      <w:color w:val="0563C1" w:themeColor="hyperlink"/>
+      <w:u w:val="single"/>
+    </w:rPr>
+  </w:style>
+  <w:style w:type="character" w:styleId="UnresolvedMention">
+    <w:name w:val="Unresolved Mention"/>
+    <w:basedOn w:val="DefaultParagraphFont"/>
+    <w:uiPriority w:val="99"/>
+    <w:semiHidden/>
+    <w:unhideWhenUsed/>
+    <w:rsid w:val="003878B5"/>
+    <w:rPr>
+      <w:color w:val="605E5C"/>
+      <w:shd w:val="clear" w:color="auto" w:fill="E1DFDD"/>
+    </w:rPr>
   </w:style>
 </w:styles>
 </file>

</xml_diff>